<commit_message>
se añadieron modificaciones en la documentacion
</commit_message>
<xml_diff>
--- a/_docs/05. Casos de Prueba - RAGS.docx
+++ b/_docs/05. Casos de Prueba - RAGS.docx
@@ -19,7 +19,7 @@
             <mc:AlternateContent>
               <mc:Choice Requires="wpg">
                 <w:drawing>
-                  <wp:anchor distT="0" distB="0" distL="114300" distR="114300" simplePos="0" relativeHeight="251659264" behindDoc="0" locked="0" layoutInCell="1" allowOverlap="1" wp14:anchorId="3AA2EAE7" wp14:editId="667EE645">
+                  <wp:anchor distT="0" distB="0" distL="114300" distR="114300" simplePos="0" relativeHeight="251659264" behindDoc="0" locked="0" layoutInCell="1" allowOverlap="1" wp14:anchorId="3AA2EAE7" wp14:editId="493D074D">
                     <wp:simplePos x="0" y="0"/>
                     <wp:positionH relativeFrom="page">
                       <wp:align>right</wp:align>
@@ -793,14 +793,10 @@
           <w:b/>
           <w:bCs/>
         </w:rPr>
-        <w:t>ID del Caso de Prueba: CT00</w:t>
-      </w:r>
-      <w:r>
-        <w:rPr>
-          <w:b/>
-          <w:bCs/>
-        </w:rPr>
-        <w:t>1</w:t>
+        <w:t xml:space="preserve">ID del Caso de Prueba: </w:t>
+      </w:r>
+      <w:r>
+        <w:t>CT001</w:t>
       </w:r>
       <w:r>
         <w:rPr>
@@ -808,7 +804,10 @@
           <w:bCs/>
         </w:rPr>
         <w:br/>
-        <w:t>Nombre: Verificación de funcionalidad de registro de usuario</w:t>
+        <w:t xml:space="preserve">Nombre: </w:t>
+      </w:r>
+      <w:r>
+        <w:t>Verificación de funcionalidad de registro de usuario</w:t>
       </w:r>
       <w:r>
         <w:rPr>
@@ -830,14 +829,10 @@
           <w:b/>
           <w:bCs/>
         </w:rPr>
-        <w:t xml:space="preserve">Autor: </w:t>
-      </w:r>
-      <w:r>
-        <w:rPr>
-          <w:b/>
-          <w:bCs/>
-        </w:rPr>
-        <w:t>Juan Pablo Mosquera Ubaté</w:t>
+        <w:t>Autor:</w:t>
+      </w:r>
+      <w:r>
+        <w:t xml:space="preserve"> Juan Pablo Mosquera Ubaté</w:t>
       </w:r>
       <w:r>
         <w:rPr>
@@ -845,21 +840,10 @@
           <w:bCs/>
         </w:rPr>
         <w:br/>
-        <w:t>Fecha: [</w:t>
-      </w:r>
-      <w:r>
-        <w:rPr>
-          <w:b/>
-          <w:bCs/>
-        </w:rPr>
-        <w:t>01 / 12 / 2024</w:t>
-      </w:r>
-      <w:r>
-        <w:rPr>
-          <w:b/>
-          <w:bCs/>
-        </w:rPr>
-        <w:t>]</w:t>
+        <w:t xml:space="preserve">Fecha: </w:t>
+      </w:r>
+      <w:r>
+        <w:t>[01 / 12 / 2024]</w:t>
       </w:r>
       <w:r>
         <w:rPr>
@@ -867,7 +851,10 @@
           <w:bCs/>
         </w:rPr>
         <w:br/>
-        <w:t>Prioridad: Alta</w:t>
+        <w:t xml:space="preserve">Prioridad: </w:t>
+      </w:r>
+      <w:r>
+        <w:t>Alta</w:t>
       </w:r>
       <w:r>
         <w:rPr>
@@ -875,7 +862,10 @@
           <w:bCs/>
         </w:rPr>
         <w:br/>
-        <w:t>Estado: No ejecutado</w:t>
+        <w:t xml:space="preserve">Estado: </w:t>
+      </w:r>
+      <w:r>
+        <w:t>No ejecutado</w:t>
       </w:r>
     </w:p>
     <w:p>
@@ -1263,6 +1253,7 @@
           <w:ilvl w:val="0"/>
           <w:numId w:val="18"/>
         </w:numPr>
+        <w:spacing w:line="276" w:lineRule="auto"/>
       </w:pPr>
       <w:r>
         <w:t>El sistema debe acceder a la base de datos para verificar la disponibilidad del correo electrónico y el nombre de usuario, y para almacenar la nueva cuenta.</w:t>
@@ -1270,12 +1261,156 @@
     </w:p>
     <w:p>
       <w:pPr>
+        <w:spacing w:line="276" w:lineRule="auto"/>
+        <w:ind w:left="720"/>
+        <w:rPr>
+          <w:b/>
+          <w:bCs/>
+        </w:rPr>
+      </w:pPr>
+      <w:r>
+        <w:rPr>
+          <w:b/>
+          <w:bCs/>
+        </w:rPr>
+        <w:t>Limitaciones:</w:t>
+      </w:r>
+    </w:p>
+    <w:p>
+      <w:pPr>
         <w:pStyle w:val="Prrafodelista"/>
-        <w:rPr>
-          <w:b/>
-          <w:bCs/>
-        </w:rPr>
-      </w:pPr>
+        <w:numPr>
+          <w:ilvl w:val="0"/>
+          <w:numId w:val="18"/>
+        </w:numPr>
+        <w:spacing w:after="0" w:line="276" w:lineRule="auto"/>
+        <w:rPr>
+          <w:rFonts w:asciiTheme="majorHAnsi" w:eastAsia="Times New Roman" w:hAnsiTheme="majorHAnsi" w:cs="Times New Roman"/>
+          <w:kern w:val="0"/>
+          <w:lang w:eastAsia="es-CO"/>
+          <w14:ligatures w14:val="none"/>
+        </w:rPr>
+      </w:pPr>
+      <w:r>
+        <w:rPr>
+          <w:rFonts w:asciiTheme="majorHAnsi" w:eastAsia="Times New Roman" w:hAnsiTheme="majorHAnsi" w:cs="Times New Roman"/>
+          <w:kern w:val="0"/>
+          <w:lang w:eastAsia="es-CO"/>
+          <w14:ligatures w14:val="none"/>
+        </w:rPr>
+        <w:t>El registro no permite campos opcionales: Todos los campos (nombre de usuario, correo, contraseña) son obligatorios, sin posibilidad de dejar alguno en blanco.</w:t>
+      </w:r>
+    </w:p>
+    <w:p>
+      <w:pPr>
+        <w:spacing w:after="0" w:line="276" w:lineRule="auto"/>
+        <w:rPr>
+          <w:rFonts w:asciiTheme="majorHAnsi" w:eastAsia="Times New Roman" w:hAnsiTheme="majorHAnsi" w:cs="Times New Roman"/>
+          <w:kern w:val="0"/>
+          <w:lang w:eastAsia="es-CO"/>
+          <w14:ligatures w14:val="none"/>
+        </w:rPr>
+      </w:pPr>
+    </w:p>
+    <w:p>
+      <w:pPr>
+        <w:pStyle w:val="Prrafodelista"/>
+        <w:numPr>
+          <w:ilvl w:val="0"/>
+          <w:numId w:val="18"/>
+        </w:numPr>
+        <w:spacing w:line="276" w:lineRule="auto"/>
+        <w:rPr>
+          <w:rFonts w:asciiTheme="majorHAnsi" w:hAnsiTheme="majorHAnsi"/>
+          <w:b/>
+          <w:bCs/>
+        </w:rPr>
+      </w:pPr>
+      <w:r>
+        <w:rPr>
+          <w:rFonts w:asciiTheme="majorHAnsi" w:eastAsia="Times New Roman" w:hAnsiTheme="majorHAnsi" w:cs="Times New Roman"/>
+          <w:kern w:val="0"/>
+          <w:lang w:eastAsia="es-CO"/>
+          <w14:ligatures w14:val="none"/>
+        </w:rPr>
+        <w:t>El registro no incluye funciones de recuperación de contraseña: No hay opción para recuperar o restablecer la contraseña en caso de olvido.</w:t>
+      </w:r>
+    </w:p>
+    <w:p>
+      <w:pPr>
+        <w:pStyle w:val="Prrafodelista"/>
+        <w:rPr>
+          <w:rFonts w:asciiTheme="majorHAnsi" w:hAnsiTheme="majorHAnsi"/>
+          <w:b/>
+          <w:bCs/>
+        </w:rPr>
+      </w:pPr>
+    </w:p>
+    <w:p>
+      <w:pPr>
+        <w:pStyle w:val="Prrafodelista"/>
+        <w:numPr>
+          <w:ilvl w:val="0"/>
+          <w:numId w:val="18"/>
+        </w:numPr>
+        <w:spacing w:line="276" w:lineRule="auto"/>
+        <w:rPr>
+          <w:rFonts w:asciiTheme="majorHAnsi" w:hAnsiTheme="majorHAnsi"/>
+        </w:rPr>
+      </w:pPr>
+      <w:r>
+        <w:rPr>
+          <w:rFonts w:asciiTheme="majorHAnsi" w:hAnsiTheme="majorHAnsi"/>
+        </w:rPr>
+        <w:t xml:space="preserve">El registro </w:t>
+      </w:r>
+      <w:r>
+        <w:rPr>
+          <w:rFonts w:asciiTheme="majorHAnsi" w:hAnsiTheme="majorHAnsi"/>
+        </w:rPr>
+        <w:t xml:space="preserve">en el cuadro de texto solo permite caracteres validos </w:t>
+      </w:r>
+    </w:p>
+    <w:p>
+      <w:pPr>
+        <w:pStyle w:val="Prrafodelista"/>
+        <w:rPr>
+          <w:rFonts w:asciiTheme="majorHAnsi" w:hAnsiTheme="majorHAnsi"/>
+        </w:rPr>
+      </w:pPr>
+    </w:p>
+    <w:p>
+      <w:pPr>
+        <w:pStyle w:val="Prrafodelista"/>
+        <w:numPr>
+          <w:ilvl w:val="0"/>
+          <w:numId w:val="18"/>
+        </w:numPr>
+        <w:spacing w:line="276" w:lineRule="auto"/>
+        <w:rPr>
+          <w:rFonts w:asciiTheme="majorHAnsi" w:hAnsiTheme="majorHAnsi"/>
+        </w:rPr>
+      </w:pPr>
+      <w:r>
+        <w:rPr>
+          <w:rFonts w:asciiTheme="majorHAnsi" w:hAnsiTheme="majorHAnsi"/>
+        </w:rPr>
+        <w:t xml:space="preserve">La base de datos no permite ingresar dos entradas con el mismo valor, </w:t>
+      </w:r>
+      <w:proofErr w:type="spellStart"/>
+      <w:r>
+        <w:rPr>
+          <w:rFonts w:asciiTheme="majorHAnsi" w:hAnsiTheme="majorHAnsi"/>
+        </w:rPr>
+        <w:t>ej</w:t>
+      </w:r>
+      <w:proofErr w:type="spellEnd"/>
+      <w:r>
+        <w:rPr>
+          <w:rFonts w:asciiTheme="majorHAnsi" w:hAnsiTheme="majorHAnsi"/>
+        </w:rPr>
+        <w:t xml:space="preserve">: Usar un mismo correo en el registro. </w:t>
+      </w:r>
     </w:p>
     <w:p>
       <w:pPr>
@@ -1362,199 +1497,77 @@
         </w:rPr>
         <w:br/>
       </w:r>
+    </w:p>
+    <w:p>
+      <w:pPr>
+        <w:rPr>
+          <w:b/>
+          <w:bCs/>
+        </w:rPr>
+      </w:pPr>
+    </w:p>
+    <w:p>
+      <w:pPr>
+        <w:rPr>
+          <w:b/>
+          <w:bCs/>
+        </w:rPr>
+      </w:pPr>
+      <w:r>
+        <w:rPr>
+          <w:b/>
+          <w:bCs/>
+        </w:rPr>
+        <w:lastRenderedPageBreak/>
+        <w:t>Inicio de sesión (</w:t>
+      </w:r>
+      <w:proofErr w:type="spellStart"/>
+      <w:r>
+        <w:rPr>
+          <w:b/>
+          <w:bCs/>
+        </w:rPr>
+        <w:t>Login</w:t>
+      </w:r>
+      <w:proofErr w:type="spellEnd"/>
+      <w:r>
+        <w:rPr>
+          <w:b/>
+          <w:bCs/>
+        </w:rPr>
+        <w:t>)</w:t>
+      </w:r>
+    </w:p>
+    <w:p>
+      <w:pPr>
+        <w:rPr>
+          <w:b/>
+          <w:bCs/>
+        </w:rPr>
+      </w:pPr>
+      <w:r>
+        <w:rPr>
+          <w:b/>
+          <w:bCs/>
+        </w:rPr>
+        <w:t xml:space="preserve">ID del Caso de Prueba: </w:t>
+      </w:r>
+      <w:r>
+        <w:t>CT00</w:t>
+      </w:r>
+      <w:r>
+        <w:t>2</w:t>
+      </w:r>
       <w:r>
         <w:rPr>
           <w:b/>
           <w:bCs/>
         </w:rPr>
         <w:br/>
-      </w:r>
-      <w:r>
-        <w:rPr>
-          <w:b/>
-          <w:bCs/>
-        </w:rPr>
-        <w:br/>
-      </w:r>
-      <w:r>
-        <w:rPr>
-          <w:b/>
-          <w:bCs/>
-        </w:rPr>
-        <w:br/>
-      </w:r>
-      <w:r>
-        <w:rPr>
-          <w:b/>
-          <w:bCs/>
-        </w:rPr>
-        <w:br/>
-      </w:r>
-      <w:r>
-        <w:rPr>
-          <w:b/>
-          <w:bCs/>
-        </w:rPr>
-        <w:br/>
-      </w:r>
-      <w:r>
-        <w:rPr>
-          <w:b/>
-          <w:bCs/>
-        </w:rPr>
-        <w:br/>
-      </w:r>
-      <w:r>
-        <w:rPr>
-          <w:b/>
-          <w:bCs/>
-        </w:rPr>
-        <w:br/>
-      </w:r>
-      <w:r>
-        <w:rPr>
-          <w:b/>
-          <w:bCs/>
-        </w:rPr>
-        <w:br/>
-      </w:r>
-      <w:r>
-        <w:rPr>
-          <w:b/>
-          <w:bCs/>
-        </w:rPr>
-        <w:br/>
-      </w:r>
-      <w:r>
-        <w:rPr>
-          <w:b/>
-          <w:bCs/>
-        </w:rPr>
-        <w:br/>
-      </w:r>
-      <w:r>
-        <w:rPr>
-          <w:b/>
-          <w:bCs/>
-        </w:rPr>
-        <w:br/>
-      </w:r>
-      <w:r>
-        <w:rPr>
-          <w:b/>
-          <w:bCs/>
-        </w:rPr>
-        <w:br/>
-      </w:r>
-      <w:r>
-        <w:rPr>
-          <w:b/>
-          <w:bCs/>
-        </w:rPr>
-        <w:br/>
-      </w:r>
-      <w:r>
-        <w:rPr>
-          <w:b/>
-          <w:bCs/>
-        </w:rPr>
-        <w:lastRenderedPageBreak/>
-        <w:br/>
-      </w:r>
-      <w:r>
-        <w:rPr>
-          <w:b/>
-          <w:bCs/>
-        </w:rPr>
-        <w:br/>
-      </w:r>
-      <w:r>
-        <w:rPr>
-          <w:b/>
-          <w:bCs/>
-        </w:rPr>
-        <w:br/>
-      </w:r>
-      <w:r>
-        <w:rPr>
-          <w:b/>
-          <w:bCs/>
-        </w:rPr>
-        <w:br/>
-      </w:r>
-      <w:r>
-        <w:rPr>
-          <w:b/>
-          <w:bCs/>
-        </w:rPr>
-        <w:br/>
-      </w:r>
-      <w:r>
-        <w:rPr>
-          <w:b/>
-          <w:bCs/>
-        </w:rPr>
-        <w:br/>
-      </w:r>
-      <w:r>
-        <w:rPr>
-          <w:b/>
-          <w:bCs/>
-        </w:rPr>
-        <w:br/>
-      </w:r>
-      <w:r>
-        <w:rPr>
-          <w:b/>
-          <w:bCs/>
-        </w:rPr>
-        <w:t>Inicio de sesión (</w:t>
-      </w:r>
-      <w:proofErr w:type="spellStart"/>
-      <w:r>
-        <w:rPr>
-          <w:b/>
-          <w:bCs/>
-        </w:rPr>
-        <w:t>Login</w:t>
-      </w:r>
-      <w:proofErr w:type="spellEnd"/>
-      <w:r>
-        <w:rPr>
-          <w:b/>
-          <w:bCs/>
-        </w:rPr>
-        <w:t>)</w:t>
-      </w:r>
-    </w:p>
-    <w:p>
-      <w:pPr>
-        <w:rPr>
-          <w:b/>
-          <w:bCs/>
-        </w:rPr>
-      </w:pPr>
-      <w:r>
-        <w:rPr>
-          <w:b/>
-          <w:bCs/>
-        </w:rPr>
-        <w:t>ID del Caso de Prueba: CT00</w:t>
-      </w:r>
-      <w:r>
-        <w:rPr>
-          <w:b/>
-          <w:bCs/>
-        </w:rPr>
-        <w:t>2</w:t>
-      </w:r>
-      <w:r>
-        <w:rPr>
-          <w:b/>
-          <w:bCs/>
-        </w:rPr>
-        <w:br/>
-        <w:t>Nombre del Caso de Prueba: Verificación de funcionalidad de inicio de sesión</w:t>
+        <w:t xml:space="preserve">Nombre del Caso de Prueba: </w:t>
+      </w:r>
+      <w:r>
+        <w:t>Verificación de funcionalidad de inicio de sesión</w:t>
       </w:r>
       <w:r>
         <w:rPr>
@@ -1594,21 +1607,10 @@
           <w:bCs/>
         </w:rPr>
         <w:br/>
-        <w:t>Fecha: [</w:t>
-      </w:r>
-      <w:r>
-        <w:rPr>
-          <w:b/>
-          <w:bCs/>
-        </w:rPr>
-        <w:t>01 / 12 / 2024</w:t>
-      </w:r>
-      <w:r>
-        <w:rPr>
-          <w:b/>
-          <w:bCs/>
-        </w:rPr>
-        <w:t>]</w:t>
+        <w:t>Fecha:</w:t>
+      </w:r>
+      <w:r>
+        <w:t xml:space="preserve"> [01 / 12 / 2024]</w:t>
       </w:r>
       <w:r>
         <w:rPr>
@@ -1616,7 +1618,10 @@
           <w:bCs/>
         </w:rPr>
         <w:br/>
-        <w:t>Prioridad: Alta</w:t>
+        <w:t>Prioridad:</w:t>
+      </w:r>
+      <w:r>
+        <w:t xml:space="preserve"> Alta</w:t>
       </w:r>
       <w:r>
         <w:rPr>
@@ -1624,7 +1629,10 @@
           <w:bCs/>
         </w:rPr>
         <w:br/>
-        <w:t>Estado: No ejecutado</w:t>
+        <w:t xml:space="preserve">Estado: </w:t>
+      </w:r>
+      <w:r>
+        <w:t>No ejecutado</w:t>
       </w:r>
     </w:p>
     <w:p>
@@ -1833,7 +1841,6 @@
           <w:b/>
           <w:bCs/>
         </w:rPr>
-        <w:lastRenderedPageBreak/>
         <w:t>Resultado Esperado</w:t>
       </w:r>
       <w:r>
@@ -1887,6 +1894,7 @@
         </w:numPr>
       </w:pPr>
       <w:r>
+        <w:lastRenderedPageBreak/>
         <w:t>Si las credenciales son correctas, el usuario debe ser redirigido a la página principal.</w:t>
       </w:r>
     </w:p>
@@ -2041,11 +2049,47 @@
       </w:r>
     </w:p>
     <w:p>
-      <w:r>
-        <w:rPr>
-          <w:b/>
-          <w:bCs/>
-        </w:rPr>
+      <w:pPr>
+        <w:ind w:left="720"/>
+      </w:pPr>
+    </w:p>
+    <w:p>
+      <w:pPr>
+        <w:ind w:left="720"/>
+      </w:pPr>
+    </w:p>
+    <w:p>
+      <w:pPr>
+        <w:ind w:left="720"/>
+      </w:pPr>
+    </w:p>
+    <w:p>
+      <w:pPr>
+        <w:ind w:left="720"/>
+      </w:pPr>
+    </w:p>
+    <w:p>
+      <w:pPr>
+        <w:ind w:left="720"/>
+      </w:pPr>
+    </w:p>
+    <w:p>
+      <w:pPr>
+        <w:ind w:left="720"/>
+      </w:pPr>
+    </w:p>
+    <w:p>
+      <w:pPr>
+        <w:ind w:left="720"/>
+      </w:pPr>
+    </w:p>
+    <w:p>
+      <w:r>
+        <w:rPr>
+          <w:b/>
+          <w:bCs/>
+        </w:rPr>
+        <w:lastRenderedPageBreak/>
         <w:t>Dependencias</w:t>
       </w:r>
       <w:r>
@@ -2063,16 +2107,211 @@
         <w:t>El sistema debe estar completamente funcional.</w:t>
       </w:r>
     </w:p>
+    <w:p>
+      <w:pPr>
+        <w:pStyle w:val="Prrafodelista"/>
+        <w:numPr>
+          <w:ilvl w:val="0"/>
+          <w:numId w:val="9"/>
+        </w:numPr>
+      </w:pPr>
+      <w:r>
+        <w:rPr>
+          <w:b/>
+          <w:bCs/>
+        </w:rPr>
+        <w:t>Base de datos (SQL)</w:t>
+      </w:r>
+      <w:r>
+        <w:t xml:space="preserve">: El módulo de </w:t>
+      </w:r>
+      <w:proofErr w:type="spellStart"/>
+      <w:r>
+        <w:t>login</w:t>
+      </w:r>
+      <w:proofErr w:type="spellEnd"/>
+      <w:r>
+        <w:t xml:space="preserve"> depende de la base de datos para verificar las credenciales (correo y contraseña) del usuario.</w:t>
+      </w:r>
+    </w:p>
+    <w:p>
+      <w:pPr>
+        <w:pStyle w:val="Prrafodelista"/>
+        <w:numPr>
+          <w:ilvl w:val="0"/>
+          <w:numId w:val="9"/>
+        </w:numPr>
+      </w:pPr>
+      <w:r>
+        <w:rPr>
+          <w:b/>
+          <w:bCs/>
+        </w:rPr>
+        <w:t>Conexión a servidor</w:t>
+      </w:r>
+      <w:r>
+        <w:t>: El módulo requiere una conexión estable con el servidor para procesar las solicitudes de autenticación y obtener los datos de los usuarios.</w:t>
+      </w:r>
+    </w:p>
+    <w:p>
+      <w:pPr>
+        <w:pStyle w:val="Prrafodelista"/>
+        <w:numPr>
+          <w:ilvl w:val="0"/>
+          <w:numId w:val="9"/>
+        </w:numPr>
+      </w:pPr>
+      <w:r>
+        <w:rPr>
+          <w:b/>
+          <w:bCs/>
+        </w:rPr>
+        <w:t>PHP (</w:t>
+      </w:r>
+      <w:proofErr w:type="spellStart"/>
+      <w:r>
+        <w:rPr>
+          <w:b/>
+          <w:bCs/>
+        </w:rPr>
+        <w:t>Backend</w:t>
+      </w:r>
+      <w:proofErr w:type="spellEnd"/>
+      <w:r>
+        <w:rPr>
+          <w:b/>
+          <w:bCs/>
+        </w:rPr>
+        <w:t>)</w:t>
+      </w:r>
+      <w:r>
+        <w:t xml:space="preserve">: El </w:t>
+      </w:r>
+      <w:proofErr w:type="spellStart"/>
+      <w:r>
+        <w:t>backend</w:t>
+      </w:r>
+      <w:proofErr w:type="spellEnd"/>
+      <w:r>
+        <w:t xml:space="preserve"> en PHP es necesario para procesar las solicitudes del formulario de </w:t>
+      </w:r>
+      <w:proofErr w:type="spellStart"/>
+      <w:r>
+        <w:t>login</w:t>
+      </w:r>
+      <w:proofErr w:type="spellEnd"/>
+      <w:r>
+        <w:t>, validar las credenciales y manejar las sesiones de usuario.</w:t>
+      </w:r>
+    </w:p>
+    <w:p>
+      <w:pPr>
+        <w:pStyle w:val="Prrafodelista"/>
+        <w:numPr>
+          <w:ilvl w:val="0"/>
+          <w:numId w:val="9"/>
+        </w:numPr>
+      </w:pPr>
+      <w:r>
+        <w:rPr>
+          <w:b/>
+          <w:bCs/>
+        </w:rPr>
+        <w:t>Validación de contraseñas</w:t>
+      </w:r>
+      <w:r>
+        <w:t xml:space="preserve">: </w:t>
+      </w:r>
+      <w:r>
+        <w:t xml:space="preserve">Para la inserción de las contraseñas a la base de datos se usa la funcionalidad </w:t>
+      </w:r>
+      <w:proofErr w:type="spellStart"/>
+      <w:proofErr w:type="gramStart"/>
+      <w:r>
+        <w:t>hashing</w:t>
+      </w:r>
+      <w:proofErr w:type="spellEnd"/>
+      <w:r>
+        <w:t xml:space="preserve"> </w:t>
+      </w:r>
+      <w:r>
+        <w:t xml:space="preserve"> (</w:t>
+      </w:r>
+      <w:proofErr w:type="spellStart"/>
+      <w:proofErr w:type="gramEnd"/>
+      <w:r>
+        <w:t>bcrypt</w:t>
+      </w:r>
+      <w:proofErr w:type="spellEnd"/>
+      <w:r>
+        <w:t>) para comparar las contraseñas de manera segura.</w:t>
+      </w:r>
+    </w:p>
+    <w:p>
+      <w:pPr>
+        <w:rPr>
+          <w:b/>
+          <w:bCs/>
+        </w:rPr>
+      </w:pPr>
+      <w:r>
+        <w:rPr>
+          <w:b/>
+          <w:bCs/>
+        </w:rPr>
+        <w:t>Limitaciones:</w:t>
+      </w:r>
+    </w:p>
+    <w:p>
+      <w:pPr>
+        <w:pStyle w:val="Prrafodelista"/>
+        <w:numPr>
+          <w:ilvl w:val="0"/>
+          <w:numId w:val="32"/>
+        </w:numPr>
+      </w:pPr>
+      <w:r>
+        <w:t>No permite la opción de "Recordarme": El sistema no ofrece la opción de mantener la sesión iniciada en el navegador para facilitar el acceso posterior.</w:t>
+      </w:r>
+    </w:p>
+    <w:p>
+      <w:pPr>
+        <w:pStyle w:val="Prrafodelista"/>
+        <w:numPr>
+          <w:ilvl w:val="0"/>
+          <w:numId w:val="32"/>
+        </w:numPr>
+      </w:pPr>
+      <w:r>
+        <w:t xml:space="preserve">Sin soporte para autenticación </w:t>
+      </w:r>
+      <w:proofErr w:type="spellStart"/>
+      <w:r>
+        <w:t>multifactor</w:t>
+      </w:r>
+      <w:proofErr w:type="spellEnd"/>
+      <w:r>
+        <w:t xml:space="preserve"> (MFA): El sistema no incluye una capa adicional de seguridad, como un código enviado al correo electrónico o teléfono móvil para verificar la identidad del usuario.</w:t>
+      </w:r>
+    </w:p>
     <w:p/>
     <w:p/>
     <w:p/>
     <w:p/>
-    <w:p>
-      <w:r>
-        <w:rPr>
-          <w:b/>
-          <w:bCs/>
-        </w:rPr>
+    <w:p/>
+    <w:p/>
+    <w:p/>
+    <w:p/>
+    <w:p/>
+    <w:p/>
+    <w:p/>
+    <w:p>
+      <w:r>
+        <w:rPr>
+          <w:b/>
+          <w:bCs/>
+        </w:rPr>
+        <w:lastRenderedPageBreak/>
         <w:t>Caso de Prueba: Registrar Minuta</w:t>
       </w:r>
     </w:p>
@@ -2346,7 +2585,6 @@
         </w:numPr>
       </w:pPr>
       <w:r>
-        <w:lastRenderedPageBreak/>
         <w:t>Ingresar la fecha y hora de ingreso "09/12/2024 10:00 AM" en los campos correspondientes.</w:t>
       </w:r>
     </w:p>
@@ -2380,6 +2618,7 @@
         </w:numPr>
       </w:pPr>
       <w:r>
+        <w:lastRenderedPageBreak/>
         <w:t>Ingresar el motivo de la visita "Reunión" en el campo "Motivo".</w:t>
       </w:r>
     </w:p>
@@ -2533,7 +2772,6 @@
         <w:rPr>
           <w:noProof/>
         </w:rPr>
-        <w:lastRenderedPageBreak/>
         <mc:AlternateContent>
           <mc:Choice Requires="wps">
             <w:drawing>
@@ -2681,6 +2919,7 @@
           <w:b/>
           <w:bCs/>
         </w:rPr>
+        <w:lastRenderedPageBreak/>
         <w:t>Pasos en Caso de Error</w:t>
       </w:r>
       <w:r>
@@ -2742,6 +2981,179 @@
       <w:r>
         <w:t>El usuario debe estar autenticado para acceder a la funcionalidad de registro de minutas.</w:t>
       </w:r>
+    </w:p>
+    <w:p>
+      <w:pPr>
+        <w:numPr>
+          <w:ilvl w:val="0"/>
+          <w:numId w:val="27"/>
+        </w:numPr>
+      </w:pPr>
+      <w:r>
+        <w:t>Lenguaje de programación (PHP): El módulo depende de PHP para procesar los datos ingresados en el formulario, gestionarlos y luego insertarlos en la base de datos de manera segura.</w:t>
+      </w:r>
+    </w:p>
+    <w:p>
+      <w:pPr>
+        <w:numPr>
+          <w:ilvl w:val="0"/>
+          <w:numId w:val="27"/>
+        </w:numPr>
+      </w:pPr>
+      <w:r>
+        <w:t>Base de Datos (SQL): El módulo depende de la base de datos para almacenar, consultar y gestionar las minutas registradas (fecha, hora, visitante, documento, motivo, autorizado por, guardia y observaciones).</w:t>
+      </w:r>
+    </w:p>
+    <w:p>
+      <w:pPr>
+        <w:pStyle w:val="NormalWeb"/>
+        <w:spacing w:before="0" w:beforeAutospacing="0"/>
+        <w:rPr>
+          <w:rFonts w:asciiTheme="majorHAnsi" w:hAnsiTheme="majorHAnsi"/>
+          <w:b/>
+          <w:bCs/>
+        </w:rPr>
+      </w:pPr>
+      <w:r>
+        <w:rPr>
+          <w:rFonts w:asciiTheme="majorHAnsi" w:hAnsiTheme="majorHAnsi"/>
+          <w:b/>
+          <w:bCs/>
+        </w:rPr>
+        <w:t>Limitaciones:</w:t>
+      </w:r>
+    </w:p>
+    <w:p>
+      <w:pPr>
+        <w:pStyle w:val="NormalWeb"/>
+        <w:numPr>
+          <w:ilvl w:val="0"/>
+          <w:numId w:val="27"/>
+        </w:numPr>
+        <w:spacing w:before="0" w:beforeAutospacing="0" w:after="0" w:afterAutospacing="0"/>
+        <w:rPr>
+          <w:rFonts w:asciiTheme="majorHAnsi" w:hAnsiTheme="majorHAnsi"/>
+        </w:rPr>
+      </w:pPr>
+      <w:r>
+        <w:rPr>
+          <w:rStyle w:val="Textoennegrita"/>
+          <w:rFonts w:asciiTheme="majorHAnsi" w:eastAsiaTheme="majorEastAsia" w:hAnsiTheme="majorHAnsi"/>
+          <w:b w:val="0"/>
+          <w:bCs w:val="0"/>
+        </w:rPr>
+        <w:t>No ofrece un sistema de búsqueda o filtro</w:t>
+      </w:r>
+      <w:r>
+        <w:rPr>
+          <w:rFonts w:asciiTheme="majorHAnsi" w:hAnsiTheme="majorHAnsi"/>
+        </w:rPr>
+        <w:t>: El módulo no permite realizar búsquedas por fecha, nombre de visitante, documento, o cualquier otro campo, lo que dificulta encontrar registros antiguos rápidamente.</w:t>
+      </w:r>
+    </w:p>
+    <w:p>
+      <w:pPr>
+        <w:pStyle w:val="NormalWeb"/>
+        <w:spacing w:before="0" w:beforeAutospacing="0" w:after="0" w:afterAutospacing="0"/>
+        <w:ind w:left="720"/>
+        <w:rPr>
+          <w:rFonts w:asciiTheme="majorHAnsi" w:hAnsiTheme="majorHAnsi"/>
+        </w:rPr>
+      </w:pPr>
+    </w:p>
+    <w:p>
+      <w:pPr>
+        <w:pStyle w:val="NormalWeb"/>
+        <w:numPr>
+          <w:ilvl w:val="0"/>
+          <w:numId w:val="27"/>
+        </w:numPr>
+        <w:spacing w:before="0" w:beforeAutospacing="0" w:after="0" w:afterAutospacing="0"/>
+        <w:rPr>
+          <w:rFonts w:asciiTheme="majorHAnsi" w:hAnsiTheme="majorHAnsi"/>
+        </w:rPr>
+      </w:pPr>
+      <w:r>
+        <w:rPr>
+          <w:rStyle w:val="Textoennegrita"/>
+          <w:rFonts w:asciiTheme="majorHAnsi" w:eastAsiaTheme="majorEastAsia" w:hAnsiTheme="majorHAnsi"/>
+          <w:b w:val="0"/>
+          <w:bCs w:val="0"/>
+        </w:rPr>
+        <w:t>Falta de funcionalidad para eliminar registros</w:t>
+      </w:r>
+      <w:r>
+        <w:rPr>
+          <w:rFonts w:asciiTheme="majorHAnsi" w:hAnsiTheme="majorHAnsi"/>
+          <w:b/>
+          <w:bCs/>
+        </w:rPr>
+        <w:t>:</w:t>
+      </w:r>
+      <w:r>
+        <w:rPr>
+          <w:rFonts w:asciiTheme="majorHAnsi" w:hAnsiTheme="majorHAnsi"/>
+        </w:rPr>
+        <w:t xml:space="preserve"> No existe una opción para eliminar registros de minutas una vez que se han insertado, lo que podría generar problemas si hay registros incorrectos o duplicados.</w:t>
+      </w:r>
+    </w:p>
+    <w:p>
+      <w:pPr>
+        <w:pStyle w:val="NormalWeb"/>
+        <w:spacing w:before="0" w:beforeAutospacing="0" w:after="0" w:afterAutospacing="0"/>
+        <w:rPr>
+          <w:rFonts w:asciiTheme="majorHAnsi" w:hAnsiTheme="majorHAnsi"/>
+          <w:b/>
+          <w:bCs/>
+        </w:rPr>
+      </w:pPr>
+    </w:p>
+    <w:p>
+      <w:pPr>
+        <w:pStyle w:val="NormalWeb"/>
+        <w:numPr>
+          <w:ilvl w:val="0"/>
+          <w:numId w:val="27"/>
+        </w:numPr>
+        <w:spacing w:before="0" w:beforeAutospacing="0"/>
+        <w:rPr>
+          <w:rFonts w:asciiTheme="majorHAnsi" w:hAnsiTheme="majorHAnsi"/>
+        </w:rPr>
+      </w:pPr>
+      <w:r>
+        <w:rPr>
+          <w:rStyle w:val="Textoennegrita"/>
+          <w:rFonts w:asciiTheme="majorHAnsi" w:eastAsiaTheme="majorEastAsia" w:hAnsiTheme="majorHAnsi"/>
+          <w:b w:val="0"/>
+          <w:bCs w:val="0"/>
+        </w:rPr>
+        <w:t>No muestra confirmaciones o mensajes de éxito</w:t>
+      </w:r>
+      <w:r>
+        <w:rPr>
+          <w:rFonts w:asciiTheme="majorHAnsi" w:hAnsiTheme="majorHAnsi"/>
+          <w:b/>
+          <w:bCs/>
+        </w:rPr>
+        <w:t xml:space="preserve">: </w:t>
+      </w:r>
+      <w:r>
+        <w:rPr>
+          <w:rFonts w:asciiTheme="majorHAnsi" w:hAnsiTheme="majorHAnsi"/>
+        </w:rPr>
+        <w:t>Tras insertar una minuta, no hay una notificación visual clara que confirme que los datos han sido correctamente guardados en la base de datos.</w:t>
+      </w:r>
+    </w:p>
+    <w:p>
+      <w:pPr>
+        <w:pStyle w:val="NormalWeb"/>
+        <w:spacing w:before="0" w:beforeAutospacing="0"/>
+        <w:rPr>
+          <w:rFonts w:asciiTheme="majorHAnsi" w:hAnsiTheme="majorHAnsi"/>
+          <w:b/>
+          <w:bCs/>
+        </w:rPr>
+      </w:pPr>
     </w:p>
     <w:p/>
     <w:sectPr>
@@ -2958,6 +3370,155 @@
     </w:lvl>
   </w:abstractNum>
   <w:abstractNum w:abstractNumId="1" w15:restartNumberingAfterBreak="0">
+    <w:nsid w:val="06A64C69"/>
+    <w:multiLevelType w:val="multilevel"/>
+    <w:tmpl w:val="F50EC7B6"/>
+    <w:lvl w:ilvl="0">
+      <w:start w:val="1"/>
+      <w:numFmt w:val="decimal"/>
+      <w:lvlText w:val="%1."/>
+      <w:lvlJc w:val="left"/>
+      <w:pPr>
+        <w:tabs>
+          <w:tab w:val="num" w:pos="720"/>
+        </w:tabs>
+        <w:ind w:left="720" w:hanging="360"/>
+      </w:pPr>
+      <w:rPr>
+        <w:rFonts w:hint="default"/>
+        <w:sz w:val="20"/>
+      </w:rPr>
+    </w:lvl>
+    <w:lvl w:ilvl="1" w:tentative="1">
+      <w:start w:val="1"/>
+      <w:numFmt w:val="bullet"/>
+      <w:lvlText w:val="o"/>
+      <w:lvlJc w:val="left"/>
+      <w:pPr>
+        <w:tabs>
+          <w:tab w:val="num" w:pos="1440"/>
+        </w:tabs>
+        <w:ind w:left="1440" w:hanging="360"/>
+      </w:pPr>
+      <w:rPr>
+        <w:rFonts w:ascii="Courier New" w:hAnsi="Courier New" w:hint="default"/>
+        <w:sz w:val="20"/>
+      </w:rPr>
+    </w:lvl>
+    <w:lvl w:ilvl="2" w:tentative="1">
+      <w:start w:val="1"/>
+      <w:numFmt w:val="bullet"/>
+      <w:lvlText w:val=""/>
+      <w:lvlJc w:val="left"/>
+      <w:pPr>
+        <w:tabs>
+          <w:tab w:val="num" w:pos="2160"/>
+        </w:tabs>
+        <w:ind w:left="2160" w:hanging="360"/>
+      </w:pPr>
+      <w:rPr>
+        <w:rFonts w:ascii="Wingdings" w:hAnsi="Wingdings" w:hint="default"/>
+        <w:sz w:val="20"/>
+      </w:rPr>
+    </w:lvl>
+    <w:lvl w:ilvl="3" w:tentative="1">
+      <w:start w:val="1"/>
+      <w:numFmt w:val="bullet"/>
+      <w:lvlText w:val=""/>
+      <w:lvlJc w:val="left"/>
+      <w:pPr>
+        <w:tabs>
+          <w:tab w:val="num" w:pos="2880"/>
+        </w:tabs>
+        <w:ind w:left="2880" w:hanging="360"/>
+      </w:pPr>
+      <w:rPr>
+        <w:rFonts w:ascii="Wingdings" w:hAnsi="Wingdings" w:hint="default"/>
+        <w:sz w:val="20"/>
+      </w:rPr>
+    </w:lvl>
+    <w:lvl w:ilvl="4" w:tentative="1">
+      <w:start w:val="1"/>
+      <w:numFmt w:val="bullet"/>
+      <w:lvlText w:val=""/>
+      <w:lvlJc w:val="left"/>
+      <w:pPr>
+        <w:tabs>
+          <w:tab w:val="num" w:pos="3600"/>
+        </w:tabs>
+        <w:ind w:left="3600" w:hanging="360"/>
+      </w:pPr>
+      <w:rPr>
+        <w:rFonts w:ascii="Wingdings" w:hAnsi="Wingdings" w:hint="default"/>
+        <w:sz w:val="20"/>
+      </w:rPr>
+    </w:lvl>
+    <w:lvl w:ilvl="5" w:tentative="1">
+      <w:start w:val="1"/>
+      <w:numFmt w:val="bullet"/>
+      <w:lvlText w:val=""/>
+      <w:lvlJc w:val="left"/>
+      <w:pPr>
+        <w:tabs>
+          <w:tab w:val="num" w:pos="4320"/>
+        </w:tabs>
+        <w:ind w:left="4320" w:hanging="360"/>
+      </w:pPr>
+      <w:rPr>
+        <w:rFonts w:ascii="Wingdings" w:hAnsi="Wingdings" w:hint="default"/>
+        <w:sz w:val="20"/>
+      </w:rPr>
+    </w:lvl>
+    <w:lvl w:ilvl="6" w:tentative="1">
+      <w:start w:val="1"/>
+      <w:numFmt w:val="bullet"/>
+      <w:lvlText w:val=""/>
+      <w:lvlJc w:val="left"/>
+      <w:pPr>
+        <w:tabs>
+          <w:tab w:val="num" w:pos="5040"/>
+        </w:tabs>
+        <w:ind w:left="5040" w:hanging="360"/>
+      </w:pPr>
+      <w:rPr>
+        <w:rFonts w:ascii="Wingdings" w:hAnsi="Wingdings" w:hint="default"/>
+        <w:sz w:val="20"/>
+      </w:rPr>
+    </w:lvl>
+    <w:lvl w:ilvl="7" w:tentative="1">
+      <w:start w:val="1"/>
+      <w:numFmt w:val="bullet"/>
+      <w:lvlText w:val=""/>
+      <w:lvlJc w:val="left"/>
+      <w:pPr>
+        <w:tabs>
+          <w:tab w:val="num" w:pos="5760"/>
+        </w:tabs>
+        <w:ind w:left="5760" w:hanging="360"/>
+      </w:pPr>
+      <w:rPr>
+        <w:rFonts w:ascii="Wingdings" w:hAnsi="Wingdings" w:hint="default"/>
+        <w:sz w:val="20"/>
+      </w:rPr>
+    </w:lvl>
+    <w:lvl w:ilvl="8" w:tentative="1">
+      <w:start w:val="1"/>
+      <w:numFmt w:val="bullet"/>
+      <w:lvlText w:val=""/>
+      <w:lvlJc w:val="left"/>
+      <w:pPr>
+        <w:tabs>
+          <w:tab w:val="num" w:pos="6480"/>
+        </w:tabs>
+        <w:ind w:left="6480" w:hanging="360"/>
+      </w:pPr>
+      <w:rPr>
+        <w:rFonts w:ascii="Wingdings" w:hAnsi="Wingdings" w:hint="default"/>
+        <w:sz w:val="20"/>
+      </w:rPr>
+    </w:lvl>
+  </w:abstractNum>
+  <w:abstractNum w:abstractNumId="2" w15:restartNumberingAfterBreak="0">
     <w:nsid w:val="07FE5825"/>
     <w:multiLevelType w:val="multilevel"/>
     <w:tmpl w:val="80E2E436"/>
@@ -3106,7 +3667,7 @@
       </w:rPr>
     </w:lvl>
   </w:abstractNum>
-  <w:abstractNum w:abstractNumId="2" w15:restartNumberingAfterBreak="0">
+  <w:abstractNum w:abstractNumId="3" w15:restartNumberingAfterBreak="0">
     <w:nsid w:val="12544932"/>
     <w:multiLevelType w:val="multilevel"/>
     <w:tmpl w:val="A308D454"/>
@@ -3255,7 +3816,7 @@
       </w:rPr>
     </w:lvl>
   </w:abstractNum>
-  <w:abstractNum w:abstractNumId="3" w15:restartNumberingAfterBreak="0">
+  <w:abstractNum w:abstractNumId="4" w15:restartNumberingAfterBreak="0">
     <w:nsid w:val="12992E46"/>
     <w:multiLevelType w:val="multilevel"/>
     <w:tmpl w:val="BD9EEB44"/>
@@ -3404,7 +3965,7 @@
       </w:rPr>
     </w:lvl>
   </w:abstractNum>
-  <w:abstractNum w:abstractNumId="4" w15:restartNumberingAfterBreak="0">
+  <w:abstractNum w:abstractNumId="5" w15:restartNumberingAfterBreak="0">
     <w:nsid w:val="13960EE3"/>
     <w:multiLevelType w:val="multilevel"/>
     <w:tmpl w:val="B610FF06"/>
@@ -3553,7 +4114,7 @@
       </w:rPr>
     </w:lvl>
   </w:abstractNum>
-  <w:abstractNum w:abstractNumId="5" w15:restartNumberingAfterBreak="0">
+  <w:abstractNum w:abstractNumId="6" w15:restartNumberingAfterBreak="0">
     <w:nsid w:val="14787AF7"/>
     <w:multiLevelType w:val="multilevel"/>
     <w:tmpl w:val="3C5046FA"/>
@@ -3702,7 +4263,7 @@
       </w:rPr>
     </w:lvl>
   </w:abstractNum>
-  <w:abstractNum w:abstractNumId="6" w15:restartNumberingAfterBreak="0">
+  <w:abstractNum w:abstractNumId="7" w15:restartNumberingAfterBreak="0">
     <w:nsid w:val="17E851C5"/>
     <w:multiLevelType w:val="multilevel"/>
     <w:tmpl w:val="65EEF1E0"/>
@@ -3851,7 +4412,7 @@
       </w:rPr>
     </w:lvl>
   </w:abstractNum>
-  <w:abstractNum w:abstractNumId="7" w15:restartNumberingAfterBreak="0">
+  <w:abstractNum w:abstractNumId="8" w15:restartNumberingAfterBreak="0">
     <w:nsid w:val="1992219C"/>
     <w:multiLevelType w:val="multilevel"/>
     <w:tmpl w:val="1DD007DC"/>
@@ -4000,7 +4561,7 @@
       </w:rPr>
     </w:lvl>
   </w:abstractNum>
-  <w:abstractNum w:abstractNumId="8" w15:restartNumberingAfterBreak="0">
+  <w:abstractNum w:abstractNumId="9" w15:restartNumberingAfterBreak="0">
     <w:nsid w:val="22B2367E"/>
     <w:multiLevelType w:val="multilevel"/>
     <w:tmpl w:val="A09C2138"/>
@@ -4113,7 +4674,7 @@
       </w:pPr>
     </w:lvl>
   </w:abstractNum>
-  <w:abstractNum w:abstractNumId="9" w15:restartNumberingAfterBreak="0">
+  <w:abstractNum w:abstractNumId="10" w15:restartNumberingAfterBreak="0">
     <w:nsid w:val="25DF2340"/>
     <w:multiLevelType w:val="multilevel"/>
     <w:tmpl w:val="0D9A4274"/>
@@ -4226,7 +4787,156 @@
       </w:pPr>
     </w:lvl>
   </w:abstractNum>
-  <w:abstractNum w:abstractNumId="10" w15:restartNumberingAfterBreak="0">
+  <w:abstractNum w:abstractNumId="11" w15:restartNumberingAfterBreak="0">
+    <w:nsid w:val="290031B6"/>
+    <w:multiLevelType w:val="multilevel"/>
+    <w:tmpl w:val="5F86EE7E"/>
+    <w:lvl w:ilvl="0">
+      <w:start w:val="1"/>
+      <w:numFmt w:val="decimal"/>
+      <w:lvlText w:val="%1."/>
+      <w:lvlJc w:val="left"/>
+      <w:pPr>
+        <w:tabs>
+          <w:tab w:val="num" w:pos="720"/>
+        </w:tabs>
+        <w:ind w:left="720" w:hanging="360"/>
+      </w:pPr>
+      <w:rPr>
+        <w:rFonts w:hint="default"/>
+        <w:sz w:val="20"/>
+      </w:rPr>
+    </w:lvl>
+    <w:lvl w:ilvl="1" w:tentative="1">
+      <w:start w:val="1"/>
+      <w:numFmt w:val="bullet"/>
+      <w:lvlText w:val="o"/>
+      <w:lvlJc w:val="left"/>
+      <w:pPr>
+        <w:tabs>
+          <w:tab w:val="num" w:pos="1440"/>
+        </w:tabs>
+        <w:ind w:left="1440" w:hanging="360"/>
+      </w:pPr>
+      <w:rPr>
+        <w:rFonts w:ascii="Courier New" w:hAnsi="Courier New" w:hint="default"/>
+        <w:sz w:val="20"/>
+      </w:rPr>
+    </w:lvl>
+    <w:lvl w:ilvl="2" w:tentative="1">
+      <w:start w:val="1"/>
+      <w:numFmt w:val="bullet"/>
+      <w:lvlText w:val=""/>
+      <w:lvlJc w:val="left"/>
+      <w:pPr>
+        <w:tabs>
+          <w:tab w:val="num" w:pos="2160"/>
+        </w:tabs>
+        <w:ind w:left="2160" w:hanging="360"/>
+      </w:pPr>
+      <w:rPr>
+        <w:rFonts w:ascii="Wingdings" w:hAnsi="Wingdings" w:hint="default"/>
+        <w:sz w:val="20"/>
+      </w:rPr>
+    </w:lvl>
+    <w:lvl w:ilvl="3" w:tentative="1">
+      <w:start w:val="1"/>
+      <w:numFmt w:val="bullet"/>
+      <w:lvlText w:val=""/>
+      <w:lvlJc w:val="left"/>
+      <w:pPr>
+        <w:tabs>
+          <w:tab w:val="num" w:pos="2880"/>
+        </w:tabs>
+        <w:ind w:left="2880" w:hanging="360"/>
+      </w:pPr>
+      <w:rPr>
+        <w:rFonts w:ascii="Wingdings" w:hAnsi="Wingdings" w:hint="default"/>
+        <w:sz w:val="20"/>
+      </w:rPr>
+    </w:lvl>
+    <w:lvl w:ilvl="4" w:tentative="1">
+      <w:start w:val="1"/>
+      <w:numFmt w:val="bullet"/>
+      <w:lvlText w:val=""/>
+      <w:lvlJc w:val="left"/>
+      <w:pPr>
+        <w:tabs>
+          <w:tab w:val="num" w:pos="3600"/>
+        </w:tabs>
+        <w:ind w:left="3600" w:hanging="360"/>
+      </w:pPr>
+      <w:rPr>
+        <w:rFonts w:ascii="Wingdings" w:hAnsi="Wingdings" w:hint="default"/>
+        <w:sz w:val="20"/>
+      </w:rPr>
+    </w:lvl>
+    <w:lvl w:ilvl="5" w:tentative="1">
+      <w:start w:val="1"/>
+      <w:numFmt w:val="bullet"/>
+      <w:lvlText w:val=""/>
+      <w:lvlJc w:val="left"/>
+      <w:pPr>
+        <w:tabs>
+          <w:tab w:val="num" w:pos="4320"/>
+        </w:tabs>
+        <w:ind w:left="4320" w:hanging="360"/>
+      </w:pPr>
+      <w:rPr>
+        <w:rFonts w:ascii="Wingdings" w:hAnsi="Wingdings" w:hint="default"/>
+        <w:sz w:val="20"/>
+      </w:rPr>
+    </w:lvl>
+    <w:lvl w:ilvl="6" w:tentative="1">
+      <w:start w:val="1"/>
+      <w:numFmt w:val="bullet"/>
+      <w:lvlText w:val=""/>
+      <w:lvlJc w:val="left"/>
+      <w:pPr>
+        <w:tabs>
+          <w:tab w:val="num" w:pos="5040"/>
+        </w:tabs>
+        <w:ind w:left="5040" w:hanging="360"/>
+      </w:pPr>
+      <w:rPr>
+        <w:rFonts w:ascii="Wingdings" w:hAnsi="Wingdings" w:hint="default"/>
+        <w:sz w:val="20"/>
+      </w:rPr>
+    </w:lvl>
+    <w:lvl w:ilvl="7" w:tentative="1">
+      <w:start w:val="1"/>
+      <w:numFmt w:val="bullet"/>
+      <w:lvlText w:val=""/>
+      <w:lvlJc w:val="left"/>
+      <w:pPr>
+        <w:tabs>
+          <w:tab w:val="num" w:pos="5760"/>
+        </w:tabs>
+        <w:ind w:left="5760" w:hanging="360"/>
+      </w:pPr>
+      <w:rPr>
+        <w:rFonts w:ascii="Wingdings" w:hAnsi="Wingdings" w:hint="default"/>
+        <w:sz w:val="20"/>
+      </w:rPr>
+    </w:lvl>
+    <w:lvl w:ilvl="8" w:tentative="1">
+      <w:start w:val="1"/>
+      <w:numFmt w:val="bullet"/>
+      <w:lvlText w:val=""/>
+      <w:lvlJc w:val="left"/>
+      <w:pPr>
+        <w:tabs>
+          <w:tab w:val="num" w:pos="6480"/>
+        </w:tabs>
+        <w:ind w:left="6480" w:hanging="360"/>
+      </w:pPr>
+      <w:rPr>
+        <w:rFonts w:ascii="Wingdings" w:hAnsi="Wingdings" w:hint="default"/>
+        <w:sz w:val="20"/>
+      </w:rPr>
+    </w:lvl>
+  </w:abstractNum>
+  <w:abstractNum w:abstractNumId="12" w15:restartNumberingAfterBreak="0">
     <w:nsid w:val="2CCE0842"/>
     <w:multiLevelType w:val="multilevel"/>
     <w:tmpl w:val="E590599E"/>
@@ -4375,7 +5085,7 @@
       </w:rPr>
     </w:lvl>
   </w:abstractNum>
-  <w:abstractNum w:abstractNumId="11" w15:restartNumberingAfterBreak="0">
+  <w:abstractNum w:abstractNumId="13" w15:restartNumberingAfterBreak="0">
     <w:nsid w:val="345C6E45"/>
     <w:multiLevelType w:val="multilevel"/>
     <w:tmpl w:val="24703838"/>
@@ -4524,7 +5234,7 @@
       </w:rPr>
     </w:lvl>
   </w:abstractNum>
-  <w:abstractNum w:abstractNumId="12" w15:restartNumberingAfterBreak="0">
+  <w:abstractNum w:abstractNumId="14" w15:restartNumberingAfterBreak="0">
     <w:nsid w:val="35006C60"/>
     <w:multiLevelType w:val="multilevel"/>
     <w:tmpl w:val="E1FC42B8"/>
@@ -4673,7 +5383,7 @@
       </w:rPr>
     </w:lvl>
   </w:abstractNum>
-  <w:abstractNum w:abstractNumId="13" w15:restartNumberingAfterBreak="0">
+  <w:abstractNum w:abstractNumId="15" w15:restartNumberingAfterBreak="0">
     <w:nsid w:val="35995B4E"/>
     <w:multiLevelType w:val="multilevel"/>
     <w:tmpl w:val="03AE64EA"/>
@@ -4822,7 +5532,7 @@
       </w:rPr>
     </w:lvl>
   </w:abstractNum>
-  <w:abstractNum w:abstractNumId="14" w15:restartNumberingAfterBreak="0">
+  <w:abstractNum w:abstractNumId="16" w15:restartNumberingAfterBreak="0">
     <w:nsid w:val="41A7631D"/>
     <w:multiLevelType w:val="multilevel"/>
     <w:tmpl w:val="2BE694A6"/>
@@ -4971,7 +5681,156 @@
       </w:rPr>
     </w:lvl>
   </w:abstractNum>
-  <w:abstractNum w:abstractNumId="15" w15:restartNumberingAfterBreak="0">
+  <w:abstractNum w:abstractNumId="17" w15:restartNumberingAfterBreak="0">
+    <w:nsid w:val="43892CE2"/>
+    <w:multiLevelType w:val="multilevel"/>
+    <w:tmpl w:val="5F86EE7E"/>
+    <w:lvl w:ilvl="0">
+      <w:start w:val="1"/>
+      <w:numFmt w:val="decimal"/>
+      <w:lvlText w:val="%1."/>
+      <w:lvlJc w:val="left"/>
+      <w:pPr>
+        <w:tabs>
+          <w:tab w:val="num" w:pos="720"/>
+        </w:tabs>
+        <w:ind w:left="720" w:hanging="360"/>
+      </w:pPr>
+      <w:rPr>
+        <w:rFonts w:hint="default"/>
+        <w:sz w:val="20"/>
+      </w:rPr>
+    </w:lvl>
+    <w:lvl w:ilvl="1" w:tentative="1">
+      <w:start w:val="1"/>
+      <w:numFmt w:val="bullet"/>
+      <w:lvlText w:val="o"/>
+      <w:lvlJc w:val="left"/>
+      <w:pPr>
+        <w:tabs>
+          <w:tab w:val="num" w:pos="1440"/>
+        </w:tabs>
+        <w:ind w:left="1440" w:hanging="360"/>
+      </w:pPr>
+      <w:rPr>
+        <w:rFonts w:ascii="Courier New" w:hAnsi="Courier New" w:hint="default"/>
+        <w:sz w:val="20"/>
+      </w:rPr>
+    </w:lvl>
+    <w:lvl w:ilvl="2" w:tentative="1">
+      <w:start w:val="1"/>
+      <w:numFmt w:val="bullet"/>
+      <w:lvlText w:val=""/>
+      <w:lvlJc w:val="left"/>
+      <w:pPr>
+        <w:tabs>
+          <w:tab w:val="num" w:pos="2160"/>
+        </w:tabs>
+        <w:ind w:left="2160" w:hanging="360"/>
+      </w:pPr>
+      <w:rPr>
+        <w:rFonts w:ascii="Wingdings" w:hAnsi="Wingdings" w:hint="default"/>
+        <w:sz w:val="20"/>
+      </w:rPr>
+    </w:lvl>
+    <w:lvl w:ilvl="3" w:tentative="1">
+      <w:start w:val="1"/>
+      <w:numFmt w:val="bullet"/>
+      <w:lvlText w:val=""/>
+      <w:lvlJc w:val="left"/>
+      <w:pPr>
+        <w:tabs>
+          <w:tab w:val="num" w:pos="2880"/>
+        </w:tabs>
+        <w:ind w:left="2880" w:hanging="360"/>
+      </w:pPr>
+      <w:rPr>
+        <w:rFonts w:ascii="Wingdings" w:hAnsi="Wingdings" w:hint="default"/>
+        <w:sz w:val="20"/>
+      </w:rPr>
+    </w:lvl>
+    <w:lvl w:ilvl="4" w:tentative="1">
+      <w:start w:val="1"/>
+      <w:numFmt w:val="bullet"/>
+      <w:lvlText w:val=""/>
+      <w:lvlJc w:val="left"/>
+      <w:pPr>
+        <w:tabs>
+          <w:tab w:val="num" w:pos="3600"/>
+        </w:tabs>
+        <w:ind w:left="3600" w:hanging="360"/>
+      </w:pPr>
+      <w:rPr>
+        <w:rFonts w:ascii="Wingdings" w:hAnsi="Wingdings" w:hint="default"/>
+        <w:sz w:val="20"/>
+      </w:rPr>
+    </w:lvl>
+    <w:lvl w:ilvl="5" w:tentative="1">
+      <w:start w:val="1"/>
+      <w:numFmt w:val="bullet"/>
+      <w:lvlText w:val=""/>
+      <w:lvlJc w:val="left"/>
+      <w:pPr>
+        <w:tabs>
+          <w:tab w:val="num" w:pos="4320"/>
+        </w:tabs>
+        <w:ind w:left="4320" w:hanging="360"/>
+      </w:pPr>
+      <w:rPr>
+        <w:rFonts w:ascii="Wingdings" w:hAnsi="Wingdings" w:hint="default"/>
+        <w:sz w:val="20"/>
+      </w:rPr>
+    </w:lvl>
+    <w:lvl w:ilvl="6" w:tentative="1">
+      <w:start w:val="1"/>
+      <w:numFmt w:val="bullet"/>
+      <w:lvlText w:val=""/>
+      <w:lvlJc w:val="left"/>
+      <w:pPr>
+        <w:tabs>
+          <w:tab w:val="num" w:pos="5040"/>
+        </w:tabs>
+        <w:ind w:left="5040" w:hanging="360"/>
+      </w:pPr>
+      <w:rPr>
+        <w:rFonts w:ascii="Wingdings" w:hAnsi="Wingdings" w:hint="default"/>
+        <w:sz w:val="20"/>
+      </w:rPr>
+    </w:lvl>
+    <w:lvl w:ilvl="7" w:tentative="1">
+      <w:start w:val="1"/>
+      <w:numFmt w:val="bullet"/>
+      <w:lvlText w:val=""/>
+      <w:lvlJc w:val="left"/>
+      <w:pPr>
+        <w:tabs>
+          <w:tab w:val="num" w:pos="5760"/>
+        </w:tabs>
+        <w:ind w:left="5760" w:hanging="360"/>
+      </w:pPr>
+      <w:rPr>
+        <w:rFonts w:ascii="Wingdings" w:hAnsi="Wingdings" w:hint="default"/>
+        <w:sz w:val="20"/>
+      </w:rPr>
+    </w:lvl>
+    <w:lvl w:ilvl="8" w:tentative="1">
+      <w:start w:val="1"/>
+      <w:numFmt w:val="bullet"/>
+      <w:lvlText w:val=""/>
+      <w:lvlJc w:val="left"/>
+      <w:pPr>
+        <w:tabs>
+          <w:tab w:val="num" w:pos="6480"/>
+        </w:tabs>
+        <w:ind w:left="6480" w:hanging="360"/>
+      </w:pPr>
+      <w:rPr>
+        <w:rFonts w:ascii="Wingdings" w:hAnsi="Wingdings" w:hint="default"/>
+        <w:sz w:val="20"/>
+      </w:rPr>
+    </w:lvl>
+  </w:abstractNum>
+  <w:abstractNum w:abstractNumId="18" w15:restartNumberingAfterBreak="0">
     <w:nsid w:val="490346D4"/>
     <w:multiLevelType w:val="multilevel"/>
     <w:tmpl w:val="0300812C"/>
@@ -5120,7 +5979,305 @@
       </w:rPr>
     </w:lvl>
   </w:abstractNum>
-  <w:abstractNum w:abstractNumId="16" w15:restartNumberingAfterBreak="0">
+  <w:abstractNum w:abstractNumId="19" w15:restartNumberingAfterBreak="0">
+    <w:nsid w:val="50871588"/>
+    <w:multiLevelType w:val="multilevel"/>
+    <w:tmpl w:val="F50EC7B6"/>
+    <w:lvl w:ilvl="0">
+      <w:start w:val="1"/>
+      <w:numFmt w:val="decimal"/>
+      <w:lvlText w:val="%1."/>
+      <w:lvlJc w:val="left"/>
+      <w:pPr>
+        <w:tabs>
+          <w:tab w:val="num" w:pos="720"/>
+        </w:tabs>
+        <w:ind w:left="720" w:hanging="360"/>
+      </w:pPr>
+      <w:rPr>
+        <w:rFonts w:hint="default"/>
+        <w:sz w:val="20"/>
+      </w:rPr>
+    </w:lvl>
+    <w:lvl w:ilvl="1" w:tentative="1">
+      <w:start w:val="1"/>
+      <w:numFmt w:val="bullet"/>
+      <w:lvlText w:val="o"/>
+      <w:lvlJc w:val="left"/>
+      <w:pPr>
+        <w:tabs>
+          <w:tab w:val="num" w:pos="1440"/>
+        </w:tabs>
+        <w:ind w:left="1440" w:hanging="360"/>
+      </w:pPr>
+      <w:rPr>
+        <w:rFonts w:ascii="Courier New" w:hAnsi="Courier New" w:hint="default"/>
+        <w:sz w:val="20"/>
+      </w:rPr>
+    </w:lvl>
+    <w:lvl w:ilvl="2" w:tentative="1">
+      <w:start w:val="1"/>
+      <w:numFmt w:val="bullet"/>
+      <w:lvlText w:val=""/>
+      <w:lvlJc w:val="left"/>
+      <w:pPr>
+        <w:tabs>
+          <w:tab w:val="num" w:pos="2160"/>
+        </w:tabs>
+        <w:ind w:left="2160" w:hanging="360"/>
+      </w:pPr>
+      <w:rPr>
+        <w:rFonts w:ascii="Wingdings" w:hAnsi="Wingdings" w:hint="default"/>
+        <w:sz w:val="20"/>
+      </w:rPr>
+    </w:lvl>
+    <w:lvl w:ilvl="3" w:tentative="1">
+      <w:start w:val="1"/>
+      <w:numFmt w:val="bullet"/>
+      <w:lvlText w:val=""/>
+      <w:lvlJc w:val="left"/>
+      <w:pPr>
+        <w:tabs>
+          <w:tab w:val="num" w:pos="2880"/>
+        </w:tabs>
+        <w:ind w:left="2880" w:hanging="360"/>
+      </w:pPr>
+      <w:rPr>
+        <w:rFonts w:ascii="Wingdings" w:hAnsi="Wingdings" w:hint="default"/>
+        <w:sz w:val="20"/>
+      </w:rPr>
+    </w:lvl>
+    <w:lvl w:ilvl="4" w:tentative="1">
+      <w:start w:val="1"/>
+      <w:numFmt w:val="bullet"/>
+      <w:lvlText w:val=""/>
+      <w:lvlJc w:val="left"/>
+      <w:pPr>
+        <w:tabs>
+          <w:tab w:val="num" w:pos="3600"/>
+        </w:tabs>
+        <w:ind w:left="3600" w:hanging="360"/>
+      </w:pPr>
+      <w:rPr>
+        <w:rFonts w:ascii="Wingdings" w:hAnsi="Wingdings" w:hint="default"/>
+        <w:sz w:val="20"/>
+      </w:rPr>
+    </w:lvl>
+    <w:lvl w:ilvl="5" w:tentative="1">
+      <w:start w:val="1"/>
+      <w:numFmt w:val="bullet"/>
+      <w:lvlText w:val=""/>
+      <w:lvlJc w:val="left"/>
+      <w:pPr>
+        <w:tabs>
+          <w:tab w:val="num" w:pos="4320"/>
+        </w:tabs>
+        <w:ind w:left="4320" w:hanging="360"/>
+      </w:pPr>
+      <w:rPr>
+        <w:rFonts w:ascii="Wingdings" w:hAnsi="Wingdings" w:hint="default"/>
+        <w:sz w:val="20"/>
+      </w:rPr>
+    </w:lvl>
+    <w:lvl w:ilvl="6" w:tentative="1">
+      <w:start w:val="1"/>
+      <w:numFmt w:val="bullet"/>
+      <w:lvlText w:val=""/>
+      <w:lvlJc w:val="left"/>
+      <w:pPr>
+        <w:tabs>
+          <w:tab w:val="num" w:pos="5040"/>
+        </w:tabs>
+        <w:ind w:left="5040" w:hanging="360"/>
+      </w:pPr>
+      <w:rPr>
+        <w:rFonts w:ascii="Wingdings" w:hAnsi="Wingdings" w:hint="default"/>
+        <w:sz w:val="20"/>
+      </w:rPr>
+    </w:lvl>
+    <w:lvl w:ilvl="7" w:tentative="1">
+      <w:start w:val="1"/>
+      <w:numFmt w:val="bullet"/>
+      <w:lvlText w:val=""/>
+      <w:lvlJc w:val="left"/>
+      <w:pPr>
+        <w:tabs>
+          <w:tab w:val="num" w:pos="5760"/>
+        </w:tabs>
+        <w:ind w:left="5760" w:hanging="360"/>
+      </w:pPr>
+      <w:rPr>
+        <w:rFonts w:ascii="Wingdings" w:hAnsi="Wingdings" w:hint="default"/>
+        <w:sz w:val="20"/>
+      </w:rPr>
+    </w:lvl>
+    <w:lvl w:ilvl="8" w:tentative="1">
+      <w:start w:val="1"/>
+      <w:numFmt w:val="bullet"/>
+      <w:lvlText w:val=""/>
+      <w:lvlJc w:val="left"/>
+      <w:pPr>
+        <w:tabs>
+          <w:tab w:val="num" w:pos="6480"/>
+        </w:tabs>
+        <w:ind w:left="6480" w:hanging="360"/>
+      </w:pPr>
+      <w:rPr>
+        <w:rFonts w:ascii="Wingdings" w:hAnsi="Wingdings" w:hint="default"/>
+        <w:sz w:val="20"/>
+      </w:rPr>
+    </w:lvl>
+  </w:abstractNum>
+  <w:abstractNum w:abstractNumId="20" w15:restartNumberingAfterBreak="0">
+    <w:nsid w:val="56C87538"/>
+    <w:multiLevelType w:val="multilevel"/>
+    <w:tmpl w:val="9B1C0358"/>
+    <w:lvl w:ilvl="0">
+      <w:start w:val="1"/>
+      <w:numFmt w:val="decimal"/>
+      <w:lvlText w:val="%1."/>
+      <w:lvlJc w:val="left"/>
+      <w:pPr>
+        <w:tabs>
+          <w:tab w:val="num" w:pos="720"/>
+        </w:tabs>
+        <w:ind w:left="720" w:hanging="360"/>
+      </w:pPr>
+      <w:rPr>
+        <w:rFonts w:hint="default"/>
+        <w:sz w:val="20"/>
+      </w:rPr>
+    </w:lvl>
+    <w:lvl w:ilvl="1" w:tentative="1">
+      <w:start w:val="1"/>
+      <w:numFmt w:val="bullet"/>
+      <w:lvlText w:val="o"/>
+      <w:lvlJc w:val="left"/>
+      <w:pPr>
+        <w:tabs>
+          <w:tab w:val="num" w:pos="1440"/>
+        </w:tabs>
+        <w:ind w:left="1440" w:hanging="360"/>
+      </w:pPr>
+      <w:rPr>
+        <w:rFonts w:ascii="Courier New" w:hAnsi="Courier New" w:hint="default"/>
+        <w:sz w:val="20"/>
+      </w:rPr>
+    </w:lvl>
+    <w:lvl w:ilvl="2" w:tentative="1">
+      <w:start w:val="1"/>
+      <w:numFmt w:val="bullet"/>
+      <w:lvlText w:val=""/>
+      <w:lvlJc w:val="left"/>
+      <w:pPr>
+        <w:tabs>
+          <w:tab w:val="num" w:pos="2160"/>
+        </w:tabs>
+        <w:ind w:left="2160" w:hanging="360"/>
+      </w:pPr>
+      <w:rPr>
+        <w:rFonts w:ascii="Wingdings" w:hAnsi="Wingdings" w:hint="default"/>
+        <w:sz w:val="20"/>
+      </w:rPr>
+    </w:lvl>
+    <w:lvl w:ilvl="3" w:tentative="1">
+      <w:start w:val="1"/>
+      <w:numFmt w:val="bullet"/>
+      <w:lvlText w:val=""/>
+      <w:lvlJc w:val="left"/>
+      <w:pPr>
+        <w:tabs>
+          <w:tab w:val="num" w:pos="2880"/>
+        </w:tabs>
+        <w:ind w:left="2880" w:hanging="360"/>
+      </w:pPr>
+      <w:rPr>
+        <w:rFonts w:ascii="Wingdings" w:hAnsi="Wingdings" w:hint="default"/>
+        <w:sz w:val="20"/>
+      </w:rPr>
+    </w:lvl>
+    <w:lvl w:ilvl="4" w:tentative="1">
+      <w:start w:val="1"/>
+      <w:numFmt w:val="bullet"/>
+      <w:lvlText w:val=""/>
+      <w:lvlJc w:val="left"/>
+      <w:pPr>
+        <w:tabs>
+          <w:tab w:val="num" w:pos="3600"/>
+        </w:tabs>
+        <w:ind w:left="3600" w:hanging="360"/>
+      </w:pPr>
+      <w:rPr>
+        <w:rFonts w:ascii="Wingdings" w:hAnsi="Wingdings" w:hint="default"/>
+        <w:sz w:val="20"/>
+      </w:rPr>
+    </w:lvl>
+    <w:lvl w:ilvl="5" w:tentative="1">
+      <w:start w:val="1"/>
+      <w:numFmt w:val="bullet"/>
+      <w:lvlText w:val=""/>
+      <w:lvlJc w:val="left"/>
+      <w:pPr>
+        <w:tabs>
+          <w:tab w:val="num" w:pos="4320"/>
+        </w:tabs>
+        <w:ind w:left="4320" w:hanging="360"/>
+      </w:pPr>
+      <w:rPr>
+        <w:rFonts w:ascii="Wingdings" w:hAnsi="Wingdings" w:hint="default"/>
+        <w:sz w:val="20"/>
+      </w:rPr>
+    </w:lvl>
+    <w:lvl w:ilvl="6" w:tentative="1">
+      <w:start w:val="1"/>
+      <w:numFmt w:val="bullet"/>
+      <w:lvlText w:val=""/>
+      <w:lvlJc w:val="left"/>
+      <w:pPr>
+        <w:tabs>
+          <w:tab w:val="num" w:pos="5040"/>
+        </w:tabs>
+        <w:ind w:left="5040" w:hanging="360"/>
+      </w:pPr>
+      <w:rPr>
+        <w:rFonts w:ascii="Wingdings" w:hAnsi="Wingdings" w:hint="default"/>
+        <w:sz w:val="20"/>
+      </w:rPr>
+    </w:lvl>
+    <w:lvl w:ilvl="7" w:tentative="1">
+      <w:start w:val="1"/>
+      <w:numFmt w:val="bullet"/>
+      <w:lvlText w:val=""/>
+      <w:lvlJc w:val="left"/>
+      <w:pPr>
+        <w:tabs>
+          <w:tab w:val="num" w:pos="5760"/>
+        </w:tabs>
+        <w:ind w:left="5760" w:hanging="360"/>
+      </w:pPr>
+      <w:rPr>
+        <w:rFonts w:ascii="Wingdings" w:hAnsi="Wingdings" w:hint="default"/>
+        <w:sz w:val="20"/>
+      </w:rPr>
+    </w:lvl>
+    <w:lvl w:ilvl="8" w:tentative="1">
+      <w:start w:val="1"/>
+      <w:numFmt w:val="bullet"/>
+      <w:lvlText w:val=""/>
+      <w:lvlJc w:val="left"/>
+      <w:pPr>
+        <w:tabs>
+          <w:tab w:val="num" w:pos="6480"/>
+        </w:tabs>
+        <w:ind w:left="6480" w:hanging="360"/>
+      </w:pPr>
+      <w:rPr>
+        <w:rFonts w:ascii="Wingdings" w:hAnsi="Wingdings" w:hint="default"/>
+        <w:sz w:val="20"/>
+      </w:rPr>
+    </w:lvl>
+  </w:abstractNum>
+  <w:abstractNum w:abstractNumId="21" w15:restartNumberingAfterBreak="0">
     <w:nsid w:val="5D7D441C"/>
     <w:multiLevelType w:val="multilevel"/>
     <w:tmpl w:val="422E32D0"/>
@@ -5269,7 +6426,7 @@
       </w:rPr>
     </w:lvl>
   </w:abstractNum>
-  <w:abstractNum w:abstractNumId="17" w15:restartNumberingAfterBreak="0">
+  <w:abstractNum w:abstractNumId="22" w15:restartNumberingAfterBreak="0">
     <w:nsid w:val="63347DEA"/>
     <w:multiLevelType w:val="multilevel"/>
     <w:tmpl w:val="8190D8D4"/>
@@ -5418,7 +6575,7 @@
       </w:rPr>
     </w:lvl>
   </w:abstractNum>
-  <w:abstractNum w:abstractNumId="18" w15:restartNumberingAfterBreak="0">
+  <w:abstractNum w:abstractNumId="23" w15:restartNumberingAfterBreak="0">
     <w:nsid w:val="65A06E86"/>
     <w:multiLevelType w:val="multilevel"/>
     <w:tmpl w:val="9A9CC1A8"/>
@@ -5567,7 +6724,7 @@
       </w:rPr>
     </w:lvl>
   </w:abstractNum>
-  <w:abstractNum w:abstractNumId="19" w15:restartNumberingAfterBreak="0">
+  <w:abstractNum w:abstractNumId="24" w15:restartNumberingAfterBreak="0">
     <w:nsid w:val="69B75CBA"/>
     <w:multiLevelType w:val="multilevel"/>
     <w:tmpl w:val="1A5EF1D8"/>
@@ -5716,7 +6873,156 @@
       </w:rPr>
     </w:lvl>
   </w:abstractNum>
-  <w:abstractNum w:abstractNumId="20" w15:restartNumberingAfterBreak="0">
+  <w:abstractNum w:abstractNumId="25" w15:restartNumberingAfterBreak="0">
+    <w:nsid w:val="6E087725"/>
+    <w:multiLevelType w:val="multilevel"/>
+    <w:tmpl w:val="9B1C0358"/>
+    <w:lvl w:ilvl="0">
+      <w:start w:val="1"/>
+      <w:numFmt w:val="decimal"/>
+      <w:lvlText w:val="%1."/>
+      <w:lvlJc w:val="left"/>
+      <w:pPr>
+        <w:tabs>
+          <w:tab w:val="num" w:pos="720"/>
+        </w:tabs>
+        <w:ind w:left="720" w:hanging="360"/>
+      </w:pPr>
+      <w:rPr>
+        <w:rFonts w:hint="default"/>
+        <w:sz w:val="20"/>
+      </w:rPr>
+    </w:lvl>
+    <w:lvl w:ilvl="1" w:tentative="1">
+      <w:start w:val="1"/>
+      <w:numFmt w:val="bullet"/>
+      <w:lvlText w:val="o"/>
+      <w:lvlJc w:val="left"/>
+      <w:pPr>
+        <w:tabs>
+          <w:tab w:val="num" w:pos="1440"/>
+        </w:tabs>
+        <w:ind w:left="1440" w:hanging="360"/>
+      </w:pPr>
+      <w:rPr>
+        <w:rFonts w:ascii="Courier New" w:hAnsi="Courier New" w:hint="default"/>
+        <w:sz w:val="20"/>
+      </w:rPr>
+    </w:lvl>
+    <w:lvl w:ilvl="2" w:tentative="1">
+      <w:start w:val="1"/>
+      <w:numFmt w:val="bullet"/>
+      <w:lvlText w:val=""/>
+      <w:lvlJc w:val="left"/>
+      <w:pPr>
+        <w:tabs>
+          <w:tab w:val="num" w:pos="2160"/>
+        </w:tabs>
+        <w:ind w:left="2160" w:hanging="360"/>
+      </w:pPr>
+      <w:rPr>
+        <w:rFonts w:ascii="Wingdings" w:hAnsi="Wingdings" w:hint="default"/>
+        <w:sz w:val="20"/>
+      </w:rPr>
+    </w:lvl>
+    <w:lvl w:ilvl="3" w:tentative="1">
+      <w:start w:val="1"/>
+      <w:numFmt w:val="bullet"/>
+      <w:lvlText w:val=""/>
+      <w:lvlJc w:val="left"/>
+      <w:pPr>
+        <w:tabs>
+          <w:tab w:val="num" w:pos="2880"/>
+        </w:tabs>
+        <w:ind w:left="2880" w:hanging="360"/>
+      </w:pPr>
+      <w:rPr>
+        <w:rFonts w:ascii="Wingdings" w:hAnsi="Wingdings" w:hint="default"/>
+        <w:sz w:val="20"/>
+      </w:rPr>
+    </w:lvl>
+    <w:lvl w:ilvl="4" w:tentative="1">
+      <w:start w:val="1"/>
+      <w:numFmt w:val="bullet"/>
+      <w:lvlText w:val=""/>
+      <w:lvlJc w:val="left"/>
+      <w:pPr>
+        <w:tabs>
+          <w:tab w:val="num" w:pos="3600"/>
+        </w:tabs>
+        <w:ind w:left="3600" w:hanging="360"/>
+      </w:pPr>
+      <w:rPr>
+        <w:rFonts w:ascii="Wingdings" w:hAnsi="Wingdings" w:hint="default"/>
+        <w:sz w:val="20"/>
+      </w:rPr>
+    </w:lvl>
+    <w:lvl w:ilvl="5" w:tentative="1">
+      <w:start w:val="1"/>
+      <w:numFmt w:val="bullet"/>
+      <w:lvlText w:val=""/>
+      <w:lvlJc w:val="left"/>
+      <w:pPr>
+        <w:tabs>
+          <w:tab w:val="num" w:pos="4320"/>
+        </w:tabs>
+        <w:ind w:left="4320" w:hanging="360"/>
+      </w:pPr>
+      <w:rPr>
+        <w:rFonts w:ascii="Wingdings" w:hAnsi="Wingdings" w:hint="default"/>
+        <w:sz w:val="20"/>
+      </w:rPr>
+    </w:lvl>
+    <w:lvl w:ilvl="6" w:tentative="1">
+      <w:start w:val="1"/>
+      <w:numFmt w:val="bullet"/>
+      <w:lvlText w:val=""/>
+      <w:lvlJc w:val="left"/>
+      <w:pPr>
+        <w:tabs>
+          <w:tab w:val="num" w:pos="5040"/>
+        </w:tabs>
+        <w:ind w:left="5040" w:hanging="360"/>
+      </w:pPr>
+      <w:rPr>
+        <w:rFonts w:ascii="Wingdings" w:hAnsi="Wingdings" w:hint="default"/>
+        <w:sz w:val="20"/>
+      </w:rPr>
+    </w:lvl>
+    <w:lvl w:ilvl="7" w:tentative="1">
+      <w:start w:val="1"/>
+      <w:numFmt w:val="bullet"/>
+      <w:lvlText w:val=""/>
+      <w:lvlJc w:val="left"/>
+      <w:pPr>
+        <w:tabs>
+          <w:tab w:val="num" w:pos="5760"/>
+        </w:tabs>
+        <w:ind w:left="5760" w:hanging="360"/>
+      </w:pPr>
+      <w:rPr>
+        <w:rFonts w:ascii="Wingdings" w:hAnsi="Wingdings" w:hint="default"/>
+        <w:sz w:val="20"/>
+      </w:rPr>
+    </w:lvl>
+    <w:lvl w:ilvl="8" w:tentative="1">
+      <w:start w:val="1"/>
+      <w:numFmt w:val="bullet"/>
+      <w:lvlText w:val=""/>
+      <w:lvlJc w:val="left"/>
+      <w:pPr>
+        <w:tabs>
+          <w:tab w:val="num" w:pos="6480"/>
+        </w:tabs>
+        <w:ind w:left="6480" w:hanging="360"/>
+      </w:pPr>
+      <w:rPr>
+        <w:rFonts w:ascii="Wingdings" w:hAnsi="Wingdings" w:hint="default"/>
+        <w:sz w:val="20"/>
+      </w:rPr>
+    </w:lvl>
+  </w:abstractNum>
+  <w:abstractNum w:abstractNumId="26" w15:restartNumberingAfterBreak="0">
     <w:nsid w:val="6F2A6373"/>
     <w:multiLevelType w:val="multilevel"/>
     <w:tmpl w:val="EA2E8ADC"/>
@@ -5865,7 +7171,7 @@
       </w:rPr>
     </w:lvl>
   </w:abstractNum>
-  <w:abstractNum w:abstractNumId="21" w15:restartNumberingAfterBreak="0">
+  <w:abstractNum w:abstractNumId="27" w15:restartNumberingAfterBreak="0">
     <w:nsid w:val="71D706A7"/>
     <w:multiLevelType w:val="multilevel"/>
     <w:tmpl w:val="B9B6F184"/>
@@ -6014,7 +7320,7 @@
       </w:rPr>
     </w:lvl>
   </w:abstractNum>
-  <w:abstractNum w:abstractNumId="22" w15:restartNumberingAfterBreak="0">
+  <w:abstractNum w:abstractNumId="28" w15:restartNumberingAfterBreak="0">
     <w:nsid w:val="726C7180"/>
     <w:multiLevelType w:val="multilevel"/>
     <w:tmpl w:val="282CA47C"/>
@@ -6163,7 +7469,7 @@
       </w:rPr>
     </w:lvl>
   </w:abstractNum>
-  <w:abstractNum w:abstractNumId="23" w15:restartNumberingAfterBreak="0">
+  <w:abstractNum w:abstractNumId="29" w15:restartNumberingAfterBreak="0">
     <w:nsid w:val="732C41FF"/>
     <w:multiLevelType w:val="multilevel"/>
     <w:tmpl w:val="2E9A133E"/>
@@ -6276,7 +7582,7 @@
       </w:pPr>
     </w:lvl>
   </w:abstractNum>
-  <w:abstractNum w:abstractNumId="24" w15:restartNumberingAfterBreak="0">
+  <w:abstractNum w:abstractNumId="30" w15:restartNumberingAfterBreak="0">
     <w:nsid w:val="75103299"/>
     <w:multiLevelType w:val="multilevel"/>
     <w:tmpl w:val="96301EB2"/>
@@ -6425,7 +7731,156 @@
       </w:rPr>
     </w:lvl>
   </w:abstractNum>
-  <w:abstractNum w:abstractNumId="25" w15:restartNumberingAfterBreak="0">
+  <w:abstractNum w:abstractNumId="31" w15:restartNumberingAfterBreak="0">
+    <w:nsid w:val="75EF1905"/>
+    <w:multiLevelType w:val="multilevel"/>
+    <w:tmpl w:val="80E2E436"/>
+    <w:lvl w:ilvl="0">
+      <w:start w:val="1"/>
+      <w:numFmt w:val="bullet"/>
+      <w:lvlText w:val=""/>
+      <w:lvlJc w:val="left"/>
+      <w:pPr>
+        <w:tabs>
+          <w:tab w:val="num" w:pos="720"/>
+        </w:tabs>
+        <w:ind w:left="720" w:hanging="360"/>
+      </w:pPr>
+      <w:rPr>
+        <w:rFonts w:ascii="Symbol" w:hAnsi="Symbol" w:hint="default"/>
+        <w:sz w:val="20"/>
+      </w:rPr>
+    </w:lvl>
+    <w:lvl w:ilvl="1" w:tentative="1">
+      <w:start w:val="1"/>
+      <w:numFmt w:val="bullet"/>
+      <w:lvlText w:val="o"/>
+      <w:lvlJc w:val="left"/>
+      <w:pPr>
+        <w:tabs>
+          <w:tab w:val="num" w:pos="1440"/>
+        </w:tabs>
+        <w:ind w:left="1440" w:hanging="360"/>
+      </w:pPr>
+      <w:rPr>
+        <w:rFonts w:ascii="Courier New" w:hAnsi="Courier New" w:hint="default"/>
+        <w:sz w:val="20"/>
+      </w:rPr>
+    </w:lvl>
+    <w:lvl w:ilvl="2" w:tentative="1">
+      <w:start w:val="1"/>
+      <w:numFmt w:val="bullet"/>
+      <w:lvlText w:val=""/>
+      <w:lvlJc w:val="left"/>
+      <w:pPr>
+        <w:tabs>
+          <w:tab w:val="num" w:pos="2160"/>
+        </w:tabs>
+        <w:ind w:left="2160" w:hanging="360"/>
+      </w:pPr>
+      <w:rPr>
+        <w:rFonts w:ascii="Wingdings" w:hAnsi="Wingdings" w:hint="default"/>
+        <w:sz w:val="20"/>
+      </w:rPr>
+    </w:lvl>
+    <w:lvl w:ilvl="3" w:tentative="1">
+      <w:start w:val="1"/>
+      <w:numFmt w:val="bullet"/>
+      <w:lvlText w:val=""/>
+      <w:lvlJc w:val="left"/>
+      <w:pPr>
+        <w:tabs>
+          <w:tab w:val="num" w:pos="2880"/>
+        </w:tabs>
+        <w:ind w:left="2880" w:hanging="360"/>
+      </w:pPr>
+      <w:rPr>
+        <w:rFonts w:ascii="Wingdings" w:hAnsi="Wingdings" w:hint="default"/>
+        <w:sz w:val="20"/>
+      </w:rPr>
+    </w:lvl>
+    <w:lvl w:ilvl="4" w:tentative="1">
+      <w:start w:val="1"/>
+      <w:numFmt w:val="bullet"/>
+      <w:lvlText w:val=""/>
+      <w:lvlJc w:val="left"/>
+      <w:pPr>
+        <w:tabs>
+          <w:tab w:val="num" w:pos="3600"/>
+        </w:tabs>
+        <w:ind w:left="3600" w:hanging="360"/>
+      </w:pPr>
+      <w:rPr>
+        <w:rFonts w:ascii="Wingdings" w:hAnsi="Wingdings" w:hint="default"/>
+        <w:sz w:val="20"/>
+      </w:rPr>
+    </w:lvl>
+    <w:lvl w:ilvl="5" w:tentative="1">
+      <w:start w:val="1"/>
+      <w:numFmt w:val="bullet"/>
+      <w:lvlText w:val=""/>
+      <w:lvlJc w:val="left"/>
+      <w:pPr>
+        <w:tabs>
+          <w:tab w:val="num" w:pos="4320"/>
+        </w:tabs>
+        <w:ind w:left="4320" w:hanging="360"/>
+      </w:pPr>
+      <w:rPr>
+        <w:rFonts w:ascii="Wingdings" w:hAnsi="Wingdings" w:hint="default"/>
+        <w:sz w:val="20"/>
+      </w:rPr>
+    </w:lvl>
+    <w:lvl w:ilvl="6" w:tentative="1">
+      <w:start w:val="1"/>
+      <w:numFmt w:val="bullet"/>
+      <w:lvlText w:val=""/>
+      <w:lvlJc w:val="left"/>
+      <w:pPr>
+        <w:tabs>
+          <w:tab w:val="num" w:pos="5040"/>
+        </w:tabs>
+        <w:ind w:left="5040" w:hanging="360"/>
+      </w:pPr>
+      <w:rPr>
+        <w:rFonts w:ascii="Wingdings" w:hAnsi="Wingdings" w:hint="default"/>
+        <w:sz w:val="20"/>
+      </w:rPr>
+    </w:lvl>
+    <w:lvl w:ilvl="7" w:tentative="1">
+      <w:start w:val="1"/>
+      <w:numFmt w:val="bullet"/>
+      <w:lvlText w:val=""/>
+      <w:lvlJc w:val="left"/>
+      <w:pPr>
+        <w:tabs>
+          <w:tab w:val="num" w:pos="5760"/>
+        </w:tabs>
+        <w:ind w:left="5760" w:hanging="360"/>
+      </w:pPr>
+      <w:rPr>
+        <w:rFonts w:ascii="Wingdings" w:hAnsi="Wingdings" w:hint="default"/>
+        <w:sz w:val="20"/>
+      </w:rPr>
+    </w:lvl>
+    <w:lvl w:ilvl="8" w:tentative="1">
+      <w:start w:val="1"/>
+      <w:numFmt w:val="bullet"/>
+      <w:lvlText w:val=""/>
+      <w:lvlJc w:val="left"/>
+      <w:pPr>
+        <w:tabs>
+          <w:tab w:val="num" w:pos="6480"/>
+        </w:tabs>
+        <w:ind w:left="6480" w:hanging="360"/>
+      </w:pPr>
+      <w:rPr>
+        <w:rFonts w:ascii="Wingdings" w:hAnsi="Wingdings" w:hint="default"/>
+        <w:sz w:val="20"/>
+      </w:rPr>
+    </w:lvl>
+  </w:abstractNum>
+  <w:abstractNum w:abstractNumId="32" w15:restartNumberingAfterBreak="0">
     <w:nsid w:val="7745581E"/>
     <w:multiLevelType w:val="multilevel"/>
     <w:tmpl w:val="8424EA98"/>
@@ -6574,7 +8029,7 @@
       </w:rPr>
     </w:lvl>
   </w:abstractNum>
-  <w:abstractNum w:abstractNumId="26" w15:restartNumberingAfterBreak="0">
+  <w:abstractNum w:abstractNumId="33" w15:restartNumberingAfterBreak="0">
     <w:nsid w:val="7F0B1530"/>
     <w:multiLevelType w:val="multilevel"/>
     <w:tmpl w:val="066E2BF4"/>
@@ -6727,82 +8182,103 @@
     <w:abstractNumId w:val="0"/>
   </w:num>
   <w:num w:numId="2" w16cid:durableId="1424571892">
+    <w:abstractNumId w:val="21"/>
+  </w:num>
+  <w:num w:numId="3" w16cid:durableId="1035084168">
+    <w:abstractNumId w:val="29"/>
+  </w:num>
+  <w:num w:numId="4" w16cid:durableId="528832118">
+    <w:abstractNumId w:val="3"/>
+  </w:num>
+  <w:num w:numId="5" w16cid:durableId="1755855992">
+    <w:abstractNumId w:val="15"/>
+  </w:num>
+  <w:num w:numId="6" w16cid:durableId="120348891">
+    <w:abstractNumId w:val="4"/>
+  </w:num>
+  <w:num w:numId="7" w16cid:durableId="1937904629">
+    <w:abstractNumId w:val="30"/>
+  </w:num>
+  <w:num w:numId="8" w16cid:durableId="2050568848">
+    <w:abstractNumId w:val="22"/>
+  </w:num>
+  <w:num w:numId="9" w16cid:durableId="886330722">
+    <w:abstractNumId w:val="2"/>
+  </w:num>
+  <w:num w:numId="10" w16cid:durableId="606348529">
+    <w:abstractNumId w:val="13"/>
+  </w:num>
+  <w:num w:numId="11" w16cid:durableId="77096927">
+    <w:abstractNumId w:val="27"/>
+  </w:num>
+  <w:num w:numId="12" w16cid:durableId="1931308103">
+    <w:abstractNumId w:val="10"/>
+  </w:num>
+  <w:num w:numId="13" w16cid:durableId="1181044443">
+    <w:abstractNumId w:val="12"/>
+  </w:num>
+  <w:num w:numId="14" w16cid:durableId="1360428818">
+    <w:abstractNumId w:val="24"/>
+  </w:num>
+  <w:num w:numId="15" w16cid:durableId="1972706775">
+    <w:abstractNumId w:val="8"/>
+  </w:num>
+  <w:num w:numId="16" w16cid:durableId="1094939048">
+    <w:abstractNumId w:val="26"/>
+  </w:num>
+  <w:num w:numId="17" w16cid:durableId="683213836">
+    <w:abstractNumId w:val="6"/>
+  </w:num>
+  <w:num w:numId="18" w16cid:durableId="650790319">
+    <w:abstractNumId w:val="32"/>
+  </w:num>
+  <w:num w:numId="19" w16cid:durableId="1123572174">
+    <w:abstractNumId w:val="33"/>
+  </w:num>
+  <w:num w:numId="20" w16cid:durableId="1438670798">
+    <w:abstractNumId w:val="28"/>
+  </w:num>
+  <w:num w:numId="21" w16cid:durableId="1908345153">
+    <w:abstractNumId w:val="9"/>
+  </w:num>
+  <w:num w:numId="22" w16cid:durableId="469324035">
     <w:abstractNumId w:val="16"/>
   </w:num>
-  <w:num w:numId="3" w16cid:durableId="1035084168">
+  <w:num w:numId="23" w16cid:durableId="38828305">
+    <w:abstractNumId w:val="14"/>
+  </w:num>
+  <w:num w:numId="24" w16cid:durableId="1844511179">
+    <w:abstractNumId w:val="18"/>
+  </w:num>
+  <w:num w:numId="25" w16cid:durableId="2136439115">
     <w:abstractNumId w:val="23"/>
   </w:num>
-  <w:num w:numId="4" w16cid:durableId="528832118">
-    <w:abstractNumId w:val="2"/>
+  <w:num w:numId="26" w16cid:durableId="405733682">
+    <w:abstractNumId w:val="5"/>
   </w:num>
-  <w:num w:numId="5" w16cid:durableId="1755855992">
-    <w:abstractNumId w:val="13"/>
+  <w:num w:numId="27" w16cid:durableId="1604678995">
+    <w:abstractNumId w:val="7"/>
   </w:num>
-  <w:num w:numId="6" w16cid:durableId="120348891">
-    <w:abstractNumId w:val="3"/>
+  <w:num w:numId="28" w16cid:durableId="1094134636">
+    <w:abstractNumId w:val="19"/>
   </w:num>
-  <w:num w:numId="7" w16cid:durableId="1937904629">
-    <w:abstractNumId w:val="24"/>
+  <w:num w:numId="29" w16cid:durableId="1758404049">
+    <w:abstractNumId w:val="1"/>
   </w:num>
-  <w:num w:numId="8" w16cid:durableId="2050568848">
+  <w:num w:numId="30" w16cid:durableId="1436943110">
+    <w:abstractNumId w:val="11"/>
+  </w:num>
+  <w:num w:numId="31" w16cid:durableId="2007593646">
     <w:abstractNumId w:val="17"/>
   </w:num>
-  <w:num w:numId="9" w16cid:durableId="886330722">
-    <w:abstractNumId w:val="1"/>
+  <w:num w:numId="32" w16cid:durableId="1405493652">
+    <w:abstractNumId w:val="31"/>
   </w:num>
-  <w:num w:numId="10" w16cid:durableId="606348529">
-    <w:abstractNumId w:val="11"/>
-  </w:num>
-  <w:num w:numId="11" w16cid:durableId="77096927">
-    <w:abstractNumId w:val="21"/>
-  </w:num>
-  <w:num w:numId="12" w16cid:durableId="1931308103">
-    <w:abstractNumId w:val="9"/>
-  </w:num>
-  <w:num w:numId="13" w16cid:durableId="1181044443">
-    <w:abstractNumId w:val="10"/>
-  </w:num>
-  <w:num w:numId="14" w16cid:durableId="1360428818">
-    <w:abstractNumId w:val="19"/>
-  </w:num>
-  <w:num w:numId="15" w16cid:durableId="1972706775">
-    <w:abstractNumId w:val="7"/>
-  </w:num>
-  <w:num w:numId="16" w16cid:durableId="1094939048">
-    <w:abstractNumId w:val="20"/>
-  </w:num>
-  <w:num w:numId="17" w16cid:durableId="683213836">
-    <w:abstractNumId w:val="5"/>
-  </w:num>
-  <w:num w:numId="18" w16cid:durableId="650790319">
+  <w:num w:numId="33" w16cid:durableId="370812648">
     <w:abstractNumId w:val="25"/>
   </w:num>
-  <w:num w:numId="19" w16cid:durableId="1123572174">
-    <w:abstractNumId w:val="26"/>
-  </w:num>
-  <w:num w:numId="20" w16cid:durableId="1438670798">
-    <w:abstractNumId w:val="22"/>
-  </w:num>
-  <w:num w:numId="21" w16cid:durableId="1908345153">
-    <w:abstractNumId w:val="8"/>
-  </w:num>
-  <w:num w:numId="22" w16cid:durableId="469324035">
-    <w:abstractNumId w:val="14"/>
-  </w:num>
-  <w:num w:numId="23" w16cid:durableId="38828305">
-    <w:abstractNumId w:val="12"/>
-  </w:num>
-  <w:num w:numId="24" w16cid:durableId="1844511179">
-    <w:abstractNumId w:val="15"/>
-  </w:num>
-  <w:num w:numId="25" w16cid:durableId="2136439115">
-    <w:abstractNumId w:val="18"/>
-  </w:num>
-  <w:num w:numId="26" w16cid:durableId="405733682">
-    <w:abstractNumId w:val="4"/>
-  </w:num>
-  <w:num w:numId="27" w16cid:durableId="1604678995">
-    <w:abstractNumId w:val="6"/>
+  <w:num w:numId="34" w16cid:durableId="2018265488">
+    <w:abstractNumId w:val="20"/>
   </w:num>
 </w:numbering>
 </file>
@@ -7410,7 +8886,6 @@
   <w:style w:type="character" w:default="1" w:styleId="Fuentedeprrafopredeter">
     <w:name w:val="Default Paragraph Font"/>
     <w:uiPriority w:val="1"/>
-    <w:semiHidden/>
     <w:unhideWhenUsed/>
   </w:style>
   <w:style w:type="table" w:default="1" w:styleId="Tablanormal">
@@ -7801,6 +9276,33 @@
     <w:uiPriority w:val="99"/>
     <w:rsid w:val="00902EC5"/>
   </w:style>
+  <w:style w:type="character" w:styleId="Textoennegrita">
+    <w:name w:val="Strong"/>
+    <w:basedOn w:val="Fuentedeprrafopredeter"/>
+    <w:uiPriority w:val="22"/>
+    <w:qFormat/>
+    <w:rsid w:val="00B01D6E"/>
+    <w:rPr>
+      <w:b/>
+      <w:bCs/>
+    </w:rPr>
+  </w:style>
+  <w:style w:type="paragraph" w:styleId="NormalWeb">
+    <w:name w:val="Normal (Web)"/>
+    <w:basedOn w:val="Normal"/>
+    <w:uiPriority w:val="99"/>
+    <w:unhideWhenUsed/>
+    <w:rsid w:val="006D0327"/>
+    <w:pPr>
+      <w:spacing w:before="100" w:beforeAutospacing="1" w:after="100" w:afterAutospacing="1" w:line="240" w:lineRule="auto"/>
+    </w:pPr>
+    <w:rPr>
+      <w:rFonts w:ascii="Times New Roman" w:eastAsia="Times New Roman" w:hAnsi="Times New Roman" w:cs="Times New Roman"/>
+      <w:kern w:val="0"/>
+      <w:lang w:eastAsia="es-CO"/>
+      <w14:ligatures w14:val="none"/>
+    </w:rPr>
+  </w:style>
 </w:styles>
 </file>
 

</xml_diff>